<commit_message>
Applied a specific condition to retain 'PROBLEMA DE ENERGIA EN SITE/POP'
</commit_message>
<xml_diff>
--- a/scripts/apis/templates/informes/plantilla_pronatel_logo.docx
+++ b/scripts/apis/templates/informes/plantilla_pronatel_logo.docx
@@ -120,25 +120,7 @@
           <w:b/>
           <w:sz w:val="36"/>
         </w:rPr>
-        <w:t xml:space="preserve"> DE TELECOMUNICACIONES – </w:t>
-      </w:r>
-      <w:proofErr w:type="gramStart"/>
-      <w:r>
-        <w:rPr>
-          <w:rFonts w:ascii="Times New Roman" w:eastAsia="Times New Roman" w:hAnsi="Times New Roman" w:cs="Times New Roman"/>
-          <w:b/>
-          <w:sz w:val="36"/>
-        </w:rPr>
-        <w:t>{{ cliente</w:t>
-      </w:r>
-      <w:proofErr w:type="gramEnd"/>
-      <w:r>
-        <w:rPr>
-          <w:rFonts w:ascii="Times New Roman" w:eastAsia="Times New Roman" w:hAnsi="Times New Roman" w:cs="Times New Roman"/>
-          <w:b/>
-          <w:sz w:val="36"/>
-        </w:rPr>
-        <w:t xml:space="preserve"> }}</w:t>
+        <w:t xml:space="preserve"> DE TELECOMUNICACIONES – {{ cliente }}</w:t>
       </w:r>
     </w:p>
     <w:p>
@@ -186,23 +168,13 @@
           <w:sz w:val="36"/>
         </w:rPr>
       </w:pPr>
-      <w:proofErr w:type="gramStart"/>
       <w:r>
         <w:rPr>
           <w:rFonts w:ascii="Times New Roman" w:eastAsia="Times New Roman" w:hAnsi="Times New Roman" w:cs="Times New Roman"/>
           <w:b/>
           <w:sz w:val="36"/>
         </w:rPr>
-        <w:t>{{ titulo</w:t>
-      </w:r>
-      <w:proofErr w:type="gramEnd"/>
-      <w:r>
-        <w:rPr>
-          <w:rFonts w:ascii="Times New Roman" w:eastAsia="Times New Roman" w:hAnsi="Times New Roman" w:cs="Times New Roman"/>
-          <w:b/>
-          <w:sz w:val="36"/>
-        </w:rPr>
-        <w:t xml:space="preserve"> }}</w:t>
+        <w:t>{{ titulo }}</w:t>
       </w:r>
     </w:p>
     <w:p>
@@ -419,31 +391,7 @@
                 <w:sz w:val="18"/>
                 <w:szCs w:val="18"/>
               </w:rPr>
-              <w:t xml:space="preserve">Minutos de pérdida de conectividad con el </w:t>
-            </w:r>
-            <w:proofErr w:type="spellStart"/>
-            <w:r>
-              <w:rPr>
-                <w:rFonts w:ascii="Arial" w:eastAsia="Times New Roman" w:hAnsi="Arial" w:cs="Arial"/>
-                <w:b/>
-                <w:bCs/>
-                <w:color w:val="161616"/>
-                <w:sz w:val="18"/>
-                <w:szCs w:val="18"/>
-              </w:rPr>
-              <w:t>Router</w:t>
-            </w:r>
-            <w:proofErr w:type="spellEnd"/>
-            <w:r>
-              <w:rPr>
-                <w:rFonts w:ascii="Arial" w:eastAsia="Times New Roman" w:hAnsi="Arial" w:cs="Arial"/>
-                <w:b/>
-                <w:bCs/>
-                <w:color w:val="161616"/>
-                <w:sz w:val="18"/>
-                <w:szCs w:val="18"/>
-              </w:rPr>
-              <w:t xml:space="preserve"> CPE</w:t>
+              <w:t>Minutos de pérdida de conectividad con el Router CPE</w:t>
             </w:r>
           </w:p>
         </w:tc>
@@ -469,7 +417,6 @@
                 <w:szCs w:val="18"/>
               </w:rPr>
             </w:pPr>
-            <w:proofErr w:type="spellStart"/>
             <w:r>
               <w:rPr>
                 <w:rFonts w:ascii="Arial" w:eastAsia="Times New Roman" w:hAnsi="Arial" w:cs="Arial"/>
@@ -481,7 +428,6 @@
               </w:rPr>
               <w:t>Viewtinet</w:t>
             </w:r>
-            <w:proofErr w:type="spellEnd"/>
           </w:p>
         </w:tc>
         <w:tc>
@@ -3864,6 +3810,7 @@
       <w:tr>
         <w:trPr>
           <w:trHeight w:val="1626"/>
+          <w:tblHeader/>
         </w:trPr>
         <w:tc>
           <w:tcPr>
@@ -3884,6 +3831,7 @@
                 <w:szCs w:val="20"/>
               </w:rPr>
             </w:pPr>
+            <w:bookmarkStart w:id="0" w:name="_GoBack" w:colFirst="0" w:colLast="14"/>
             <w:r>
               <w:rPr>
                 <w:rFonts w:ascii="Calibri Light" w:eastAsia="Times New Roman" w:hAnsi="Calibri Light" w:cs="Calibri Light"/>
@@ -4098,27 +4046,7 @@
                 <w:sz w:val="20"/>
                 <w:szCs w:val="20"/>
               </w:rPr>
-              <w:t>(</w:t>
-            </w:r>
-            <w:proofErr w:type="spellStart"/>
-            <w:r>
-              <w:rPr>
-                <w:rFonts w:ascii="Calibri Light" w:eastAsia="Times New Roman" w:hAnsi="Calibri Light" w:cs="Calibri Light"/>
-                <w:b/>
-                <w:sz w:val="20"/>
-                <w:szCs w:val="20"/>
-              </w:rPr>
-              <w:t>Hrs</w:t>
-            </w:r>
-            <w:proofErr w:type="spellEnd"/>
-            <w:r>
-              <w:rPr>
-                <w:rFonts w:ascii="Calibri Light" w:eastAsia="Times New Roman" w:hAnsi="Calibri Light" w:cs="Calibri Light"/>
-                <w:b/>
-                <w:sz w:val="20"/>
-                <w:szCs w:val="20"/>
-              </w:rPr>
-              <w:t>)</w:t>
+              <w:t>(Hrs)</w:t>
             </w:r>
           </w:p>
         </w:tc>
@@ -4285,27 +4213,7 @@
                 <w:sz w:val="20"/>
                 <w:szCs w:val="20"/>
               </w:rPr>
-              <w:t>Tiempo de Indisponibilidad - Ver Nota 1 (</w:t>
-            </w:r>
-            <w:proofErr w:type="spellStart"/>
-            <w:r>
-              <w:rPr>
-                <w:rFonts w:ascii="Calibri Light" w:eastAsia="Times New Roman" w:hAnsi="Calibri Light" w:cs="Calibri Light"/>
-                <w:b/>
-                <w:sz w:val="20"/>
-                <w:szCs w:val="20"/>
-              </w:rPr>
-              <w:t>Hrs</w:t>
-            </w:r>
-            <w:proofErr w:type="spellEnd"/>
-            <w:r>
-              <w:rPr>
-                <w:rFonts w:ascii="Calibri Light" w:eastAsia="Times New Roman" w:hAnsi="Calibri Light" w:cs="Calibri Light"/>
-                <w:b/>
-                <w:sz w:val="20"/>
-                <w:szCs w:val="20"/>
-              </w:rPr>
-              <w:t>)</w:t>
+              <w:t>Tiempo de Indisponibilidad - Ver Nota 1 (Hrs)</w:t>
             </w:r>
           </w:p>
         </w:tc>
@@ -4334,27 +4242,7 @@
                 <w:sz w:val="20"/>
                 <w:szCs w:val="20"/>
               </w:rPr>
-              <w:t>Tiempo de subsanación efectivo - Ver Nota 2 (</w:t>
-            </w:r>
-            <w:proofErr w:type="spellStart"/>
-            <w:r>
-              <w:rPr>
-                <w:rFonts w:ascii="Calibri Light" w:eastAsia="Times New Roman" w:hAnsi="Calibri Light" w:cs="Calibri Light"/>
-                <w:b/>
-                <w:sz w:val="20"/>
-                <w:szCs w:val="20"/>
-              </w:rPr>
-              <w:t>Hrs</w:t>
-            </w:r>
-            <w:proofErr w:type="spellEnd"/>
-            <w:r>
-              <w:rPr>
-                <w:rFonts w:ascii="Calibri Light" w:eastAsia="Times New Roman" w:hAnsi="Calibri Light" w:cs="Calibri Light"/>
-                <w:b/>
-                <w:sz w:val="20"/>
-                <w:szCs w:val="20"/>
-              </w:rPr>
-              <w:t>)</w:t>
+              <w:t>Tiempo de subsanación efectivo - Ver Nota 2 (Hrs)</w:t>
             </w:r>
           </w:p>
         </w:tc>
@@ -4383,27 +4271,7 @@
                 <w:sz w:val="20"/>
                 <w:szCs w:val="20"/>
               </w:rPr>
-              <w:t>Horas excedidas en el plazo de reparación de acuerdo a bases (</w:t>
-            </w:r>
-            <w:proofErr w:type="spellStart"/>
-            <w:r>
-              <w:rPr>
-                <w:rFonts w:ascii="Calibri Light" w:eastAsia="Times New Roman" w:hAnsi="Calibri Light" w:cs="Calibri Light"/>
-                <w:b/>
-                <w:sz w:val="20"/>
-                <w:szCs w:val="20"/>
-              </w:rPr>
-              <w:t>Hrs</w:t>
-            </w:r>
-            <w:proofErr w:type="spellEnd"/>
-            <w:r>
-              <w:rPr>
-                <w:rFonts w:ascii="Calibri Light" w:eastAsia="Times New Roman" w:hAnsi="Calibri Light" w:cs="Calibri Light"/>
-                <w:b/>
-                <w:sz w:val="20"/>
-                <w:szCs w:val="20"/>
-              </w:rPr>
-              <w:t>)</w:t>
+              <w:t>Horas excedidas en el plazo de reparación de acuerdo a bases (Hrs)</w:t>
             </w:r>
           </w:p>
         </w:tc>
@@ -4431,6 +4299,41 @@
                 <w:szCs w:val="20"/>
               </w:rPr>
               <w:t>ATRIBUIBLE</w:t>
+            </w:r>
+          </w:p>
+        </w:tc>
+      </w:tr>
+      <w:bookmarkEnd w:id="0"/>
+      <w:tr>
+        <w:trPr>
+          <w:trHeight w:val="450"/>
+        </w:trPr>
+        <w:tc>
+          <w:tcPr>
+            <w:tcW w:w="15717" w:type="dxa"/>
+            <w:gridSpan w:val="15"/>
+            <w:shd w:val="clear" w:color="auto" w:fill="auto"/>
+            <w:vAlign w:val="center"/>
+          </w:tcPr>
+          <w:p>
+            <w:pPr>
+              <w:spacing w:after="0" w:line="240" w:lineRule="auto"/>
+              <w:jc w:val="center"/>
+              <w:rPr>
+                <w:rFonts w:asciiTheme="majorHAnsi" w:eastAsia="Times New Roman" w:hAnsiTheme="majorHAnsi" w:cstheme="majorHAnsi"/>
+                <w:sz w:val="18"/>
+                <w:szCs w:val="18"/>
+                <w:lang w:val="en-US"/>
+              </w:rPr>
+            </w:pPr>
+            <w:r>
+              <w:rPr>
+                <w:rFonts w:ascii="Calibri Light" w:eastAsia="Times New Roman" w:hAnsi="Calibri Light" w:cs="Calibri Light"/>
+                <w:sz w:val="18"/>
+                <w:szCs w:val="20"/>
+                <w:lang w:val="en-US"/>
+              </w:rPr>
+              <w:t>{%tr for reporte in reportes %}</w:t>
             </w:r>
           </w:p>
         </w:tc>
@@ -4441,100 +4344,6 @@
         </w:trPr>
         <w:tc>
           <w:tcPr>
-            <w:tcW w:w="15717" w:type="dxa"/>
-            <w:gridSpan w:val="15"/>
-            <w:shd w:val="clear" w:color="auto" w:fill="auto"/>
-            <w:vAlign w:val="center"/>
-          </w:tcPr>
-          <w:p>
-            <w:pPr>
-              <w:spacing w:after="0" w:line="240" w:lineRule="auto"/>
-              <w:jc w:val="center"/>
-              <w:rPr>
-                <w:rFonts w:asciiTheme="majorHAnsi" w:eastAsia="Times New Roman" w:hAnsiTheme="majorHAnsi" w:cstheme="majorHAnsi"/>
-                <w:sz w:val="18"/>
-                <w:szCs w:val="18"/>
-                <w:lang w:val="en-US"/>
-              </w:rPr>
-            </w:pPr>
-            <w:r>
-              <w:rPr>
-                <w:rFonts w:ascii="Calibri Light" w:eastAsia="Times New Roman" w:hAnsi="Calibri Light" w:cs="Calibri Light"/>
-                <w:sz w:val="18"/>
-                <w:szCs w:val="20"/>
-                <w:lang w:val="en-US"/>
-              </w:rPr>
-              <w:t>{%</w:t>
-            </w:r>
-            <w:proofErr w:type="spellStart"/>
-            <w:r>
-              <w:rPr>
-                <w:rFonts w:ascii="Calibri Light" w:eastAsia="Times New Roman" w:hAnsi="Calibri Light" w:cs="Calibri Light"/>
-                <w:sz w:val="18"/>
-                <w:szCs w:val="20"/>
-                <w:lang w:val="en-US"/>
-              </w:rPr>
-              <w:t>tr</w:t>
-            </w:r>
-            <w:proofErr w:type="spellEnd"/>
-            <w:r>
-              <w:rPr>
-                <w:rFonts w:ascii="Calibri Light" w:eastAsia="Times New Roman" w:hAnsi="Calibri Light" w:cs="Calibri Light"/>
-                <w:sz w:val="18"/>
-                <w:szCs w:val="20"/>
-                <w:lang w:val="en-US"/>
-              </w:rPr>
-              <w:t xml:space="preserve"> for </w:t>
-            </w:r>
-            <w:proofErr w:type="spellStart"/>
-            <w:r>
-              <w:rPr>
-                <w:rFonts w:ascii="Calibri Light" w:eastAsia="Times New Roman" w:hAnsi="Calibri Light" w:cs="Calibri Light"/>
-                <w:sz w:val="18"/>
-                <w:szCs w:val="20"/>
-                <w:lang w:val="en-US"/>
-              </w:rPr>
-              <w:t>reporte</w:t>
-            </w:r>
-            <w:proofErr w:type="spellEnd"/>
-            <w:r>
-              <w:rPr>
-                <w:rFonts w:ascii="Calibri Light" w:eastAsia="Times New Roman" w:hAnsi="Calibri Light" w:cs="Calibri Light"/>
-                <w:sz w:val="18"/>
-                <w:szCs w:val="20"/>
-                <w:lang w:val="en-US"/>
-              </w:rPr>
-              <w:t xml:space="preserve"> in </w:t>
-            </w:r>
-            <w:proofErr w:type="spellStart"/>
-            <w:r>
-              <w:rPr>
-                <w:rFonts w:ascii="Calibri Light" w:eastAsia="Times New Roman" w:hAnsi="Calibri Light" w:cs="Calibri Light"/>
-                <w:sz w:val="18"/>
-                <w:szCs w:val="20"/>
-                <w:lang w:val="en-US"/>
-              </w:rPr>
-              <w:t>reportes</w:t>
-            </w:r>
-            <w:proofErr w:type="spellEnd"/>
-            <w:r>
-              <w:rPr>
-                <w:rFonts w:ascii="Calibri Light" w:eastAsia="Times New Roman" w:hAnsi="Calibri Light" w:cs="Calibri Light"/>
-                <w:sz w:val="18"/>
-                <w:szCs w:val="20"/>
-                <w:lang w:val="en-US"/>
-              </w:rPr>
-              <w:t xml:space="preserve"> %}</w:t>
-            </w:r>
-          </w:p>
-        </w:tc>
-      </w:tr>
-      <w:tr>
-        <w:trPr>
-          <w:trHeight w:val="450"/>
-        </w:trPr>
-        <w:tc>
-          <w:tcPr>
             <w:tcW w:w="975" w:type="dxa"/>
             <w:shd w:val="clear" w:color="auto" w:fill="auto"/>
             <w:vAlign w:val="center"/>
@@ -4554,18 +4363,80 @@
                 <w:sz w:val="18"/>
                 <w:szCs w:val="20"/>
               </w:rPr>
+              <w:t>{{ reporte.nro_incidencia }}</w:t>
+            </w:r>
+          </w:p>
+        </w:tc>
+        <w:tc>
+          <w:tcPr>
+            <w:tcW w:w="1134" w:type="dxa"/>
+            <w:vAlign w:val="center"/>
+          </w:tcPr>
+          <w:p>
+            <w:pPr>
+              <w:jc w:val="center"/>
+              <w:rPr>
+                <w:rFonts w:ascii="Calibri Light" w:eastAsia="Times New Roman" w:hAnsi="Calibri Light" w:cs="Calibri Light"/>
+                <w:sz w:val="18"/>
+                <w:szCs w:val="20"/>
+              </w:rPr>
+            </w:pPr>
+            <w:r>
+              <w:rPr>
+                <w:rFonts w:ascii="Calibri Light" w:eastAsia="Times New Roman" w:hAnsi="Calibri Light" w:cs="Calibri Light"/>
+                <w:sz w:val="18"/>
+                <w:szCs w:val="20"/>
+              </w:rPr>
+              <w:t>{{ reporte.</w:t>
+            </w:r>
+            <w:r>
+              <w:rPr>
+                <w:rFonts w:ascii="Calibri Light" w:eastAsia="Times New Roman" w:hAnsi="Calibri Light" w:cs="Calibri Light"/>
+                <w:sz w:val="18"/>
+                <w:szCs w:val="20"/>
+              </w:rPr>
+              <w:t>canal_ingreso</w:t>
+            </w:r>
+            <w:r>
+              <w:rPr>
+                <w:rFonts w:ascii="Calibri Light" w:eastAsia="Times New Roman" w:hAnsi="Calibri Light" w:cs="Calibri Light"/>
+                <w:sz w:val="18"/>
+                <w:szCs w:val="20"/>
+              </w:rPr>
+              <w:t xml:space="preserve"> }}</w:t>
+            </w:r>
+          </w:p>
+        </w:tc>
+        <w:tc>
+          <w:tcPr>
+            <w:tcW w:w="1275" w:type="dxa"/>
+            <w:vAlign w:val="center"/>
+          </w:tcPr>
+          <w:p>
+            <w:pPr>
+              <w:jc w:val="center"/>
+              <w:rPr>
+                <w:rFonts w:ascii="Calibri Light" w:eastAsia="Times New Roman" w:hAnsi="Calibri Light" w:cs="Calibri Light"/>
+                <w:sz w:val="18"/>
+                <w:szCs w:val="20"/>
+              </w:rPr>
+            </w:pPr>
+            <w:r>
+              <w:rPr>
+                <w:rFonts w:ascii="Calibri Light" w:eastAsia="Times New Roman" w:hAnsi="Calibri Light" w:cs="Calibri Light"/>
+                <w:sz w:val="18"/>
+                <w:szCs w:val="20"/>
+              </w:rPr>
               <w:t xml:space="preserve">{{ </w:t>
             </w:r>
-            <w:proofErr w:type="spellStart"/>
-            <w:r>
-              <w:rPr>
-                <w:rFonts w:ascii="Calibri Light" w:eastAsia="Times New Roman" w:hAnsi="Calibri Light" w:cs="Calibri Light"/>
-                <w:sz w:val="18"/>
-                <w:szCs w:val="20"/>
-              </w:rPr>
-              <w:t>reporte.nro_incidencia</w:t>
-            </w:r>
-            <w:proofErr w:type="spellEnd"/>
+            <w:r>
+              <w:rPr>
+                <w:rFonts w:ascii="Calibri Light" w:eastAsia="Times New Roman" w:hAnsi="Calibri Light" w:cs="Calibri Light"/>
+                <w:sz w:val="18"/>
+                <w:szCs w:val="20"/>
+              </w:rPr>
+              <w:t>reporte.interrupcion_inicio</w:t>
+            </w:r>
             <w:r>
               <w:rPr>
                 <w:rFonts w:ascii="Calibri Light" w:eastAsia="Times New Roman" w:hAnsi="Calibri Light" w:cs="Calibri Light"/>
@@ -4596,26 +4467,214 @@
                 <w:sz w:val="18"/>
                 <w:szCs w:val="20"/>
               </w:rPr>
-              <w:t xml:space="preserve">{{ </w:t>
-            </w:r>
-            <w:proofErr w:type="spellStart"/>
-            <w:r>
-              <w:rPr>
-                <w:rFonts w:ascii="Calibri Light" w:eastAsia="Times New Roman" w:hAnsi="Calibri Light" w:cs="Calibri Light"/>
-                <w:sz w:val="18"/>
-                <w:szCs w:val="20"/>
-              </w:rPr>
-              <w:t>reporte.</w:t>
-            </w:r>
-            <w:r>
-              <w:rPr>
-                <w:rFonts w:ascii="Calibri Light" w:eastAsia="Times New Roman" w:hAnsi="Calibri Light" w:cs="Calibri Light"/>
-                <w:sz w:val="18"/>
-                <w:szCs w:val="20"/>
-              </w:rPr>
-              <w:t>canal_ingreso</w:t>
-            </w:r>
-            <w:proofErr w:type="spellEnd"/>
+              <w:t>{{ reporte.fecha_hora_solicitud }}</w:t>
+            </w:r>
+          </w:p>
+        </w:tc>
+        <w:tc>
+          <w:tcPr>
+            <w:tcW w:w="1134" w:type="dxa"/>
+            <w:shd w:val="clear" w:color="auto" w:fill="auto"/>
+            <w:vAlign w:val="center"/>
+          </w:tcPr>
+          <w:p>
+            <w:pPr>
+              <w:jc w:val="center"/>
+              <w:rPr>
+                <w:rFonts w:ascii="Calibri Light" w:eastAsia="Times New Roman" w:hAnsi="Calibri Light" w:cs="Calibri Light"/>
+                <w:sz w:val="18"/>
+                <w:szCs w:val="20"/>
+              </w:rPr>
+            </w:pPr>
+            <w:r>
+              <w:rPr>
+                <w:rFonts w:ascii="Calibri Light" w:eastAsia="Times New Roman" w:hAnsi="Calibri Light" w:cs="Calibri Light"/>
+                <w:sz w:val="18"/>
+                <w:szCs w:val="20"/>
+              </w:rPr>
+              <w:t>{{ reporte.fecha_generacion }}</w:t>
+            </w:r>
+          </w:p>
+        </w:tc>
+        <w:tc>
+          <w:tcPr>
+            <w:tcW w:w="851" w:type="dxa"/>
+            <w:vAlign w:val="center"/>
+          </w:tcPr>
+          <w:p>
+            <w:pPr>
+              <w:jc w:val="center"/>
+              <w:rPr>
+                <w:rFonts w:ascii="Calibri Light" w:eastAsia="Times New Roman" w:hAnsi="Calibri Light" w:cs="Calibri Light"/>
+                <w:sz w:val="18"/>
+                <w:szCs w:val="20"/>
+              </w:rPr>
+            </w:pPr>
+            <w:r>
+              <w:rPr>
+                <w:rFonts w:ascii="Calibri Light" w:eastAsia="Times New Roman" w:hAnsi="Calibri Light" w:cs="Calibri Light"/>
+                <w:sz w:val="18"/>
+                <w:szCs w:val="20"/>
+              </w:rPr>
+              <w:t>{{ reporte.fecha_hora_llegada_personal }}</w:t>
+            </w:r>
+          </w:p>
+        </w:tc>
+        <w:tc>
+          <w:tcPr>
+            <w:tcW w:w="850" w:type="dxa"/>
+            <w:vAlign w:val="center"/>
+          </w:tcPr>
+          <w:p>
+            <w:pPr>
+              <w:jc w:val="center"/>
+              <w:rPr>
+                <w:rFonts w:ascii="Calibri Light" w:eastAsia="Times New Roman" w:hAnsi="Calibri Light" w:cs="Calibri Light"/>
+                <w:sz w:val="18"/>
+                <w:szCs w:val="20"/>
+              </w:rPr>
+            </w:pPr>
+            <w:r>
+              <w:rPr>
+                <w:rFonts w:ascii="Calibri Light" w:eastAsia="Times New Roman" w:hAnsi="Calibri Light" w:cs="Calibri Light"/>
+                <w:sz w:val="18"/>
+                <w:szCs w:val="20"/>
+              </w:rPr>
+              <w:t>{{ reporte.tiempo_llegada_personal }}</w:t>
+            </w:r>
+          </w:p>
+        </w:tc>
+        <w:tc>
+          <w:tcPr>
+            <w:tcW w:w="1134" w:type="dxa"/>
+            <w:vAlign w:val="center"/>
+          </w:tcPr>
+          <w:p>
+            <w:pPr>
+              <w:jc w:val="center"/>
+              <w:rPr>
+                <w:rFonts w:ascii="Calibri Light" w:eastAsia="Times New Roman" w:hAnsi="Calibri Light" w:cs="Calibri Light"/>
+                <w:sz w:val="18"/>
+                <w:szCs w:val="20"/>
+              </w:rPr>
+            </w:pPr>
+            <w:r>
+              <w:rPr>
+                <w:rFonts w:ascii="Calibri Light" w:eastAsia="Times New Roman" w:hAnsi="Calibri Light" w:cs="Calibri Light"/>
+                <w:sz w:val="18"/>
+                <w:szCs w:val="20"/>
+              </w:rPr>
+              <w:t>{{ reporte.interrupcion_fin }}</w:t>
+            </w:r>
+          </w:p>
+        </w:tc>
+        <w:tc>
+          <w:tcPr>
+            <w:tcW w:w="993" w:type="dxa"/>
+            <w:shd w:val="clear" w:color="auto" w:fill="auto"/>
+            <w:vAlign w:val="center"/>
+          </w:tcPr>
+          <w:p>
+            <w:pPr>
+              <w:jc w:val="center"/>
+              <w:rPr>
+                <w:rFonts w:ascii="Calibri Light" w:eastAsia="Times New Roman" w:hAnsi="Calibri Light" w:cs="Calibri Light"/>
+                <w:sz w:val="18"/>
+                <w:szCs w:val="20"/>
+              </w:rPr>
+            </w:pPr>
+            <w:r>
+              <w:rPr>
+                <w:rFonts w:ascii="Calibri Light" w:eastAsia="Times New Roman" w:hAnsi="Calibri Light" w:cs="Calibri Light"/>
+                <w:sz w:val="18"/>
+                <w:szCs w:val="20"/>
+              </w:rPr>
+              <w:t>{{ reporte.cid }}</w:t>
+            </w:r>
+          </w:p>
+        </w:tc>
+        <w:tc>
+          <w:tcPr>
+            <w:tcW w:w="1134" w:type="dxa"/>
+            <w:shd w:val="clear" w:color="auto" w:fill="auto"/>
+            <w:vAlign w:val="center"/>
+          </w:tcPr>
+          <w:p>
+            <w:pPr>
+              <w:jc w:val="center"/>
+              <w:rPr>
+                <w:rFonts w:ascii="Calibri Light" w:eastAsia="Times New Roman" w:hAnsi="Calibri Light" w:cs="Calibri Light"/>
+                <w:sz w:val="18"/>
+                <w:szCs w:val="20"/>
+              </w:rPr>
+            </w:pPr>
+            <w:r>
+              <w:rPr>
+                <w:rFonts w:ascii="Calibri Light" w:eastAsia="Times New Roman" w:hAnsi="Calibri Light" w:cs="Calibri Light"/>
+                <w:sz w:val="18"/>
+                <w:szCs w:val="20"/>
+              </w:rPr>
+              <w:t>{{ reporte.tipo_caso }}</w:t>
+            </w:r>
+          </w:p>
+        </w:tc>
+        <w:tc>
+          <w:tcPr>
+            <w:tcW w:w="1134" w:type="dxa"/>
+            <w:shd w:val="clear" w:color="auto" w:fill="auto"/>
+            <w:vAlign w:val="center"/>
+          </w:tcPr>
+          <w:p>
+            <w:pPr>
+              <w:jc w:val="center"/>
+              <w:rPr>
+                <w:rFonts w:ascii="Calibri Light" w:eastAsia="Times New Roman" w:hAnsi="Calibri Light" w:cs="Calibri Light"/>
+                <w:sz w:val="18"/>
+                <w:szCs w:val="20"/>
+              </w:rPr>
+            </w:pPr>
+            <w:r>
+              <w:rPr>
+                <w:rFonts w:ascii="Calibri Light" w:eastAsia="Times New Roman" w:hAnsi="Calibri Light" w:cs="Calibri Light"/>
+                <w:sz w:val="18"/>
+                <w:szCs w:val="20"/>
+              </w:rPr>
+              <w:t>{{ reporte.tipificacion_problema }}</w:t>
+            </w:r>
+          </w:p>
+        </w:tc>
+        <w:tc>
+          <w:tcPr>
+            <w:tcW w:w="992" w:type="dxa"/>
+            <w:shd w:val="clear" w:color="auto" w:fill="auto"/>
+            <w:noWrap/>
+            <w:vAlign w:val="center"/>
+          </w:tcPr>
+          <w:p>
+            <w:pPr>
+              <w:jc w:val="center"/>
+              <w:rPr>
+                <w:rFonts w:ascii="Calibri Light" w:eastAsia="Times New Roman" w:hAnsi="Calibri Light" w:cs="Calibri Light"/>
+                <w:sz w:val="18"/>
+                <w:szCs w:val="20"/>
+              </w:rPr>
+            </w:pPr>
+            <w:r>
+              <w:rPr>
+                <w:rFonts w:ascii="Calibri Light" w:eastAsia="Times New Roman" w:hAnsi="Calibri Light" w:cs="Calibri Light"/>
+                <w:sz w:val="18"/>
+                <w:szCs w:val="20"/>
+              </w:rPr>
+              <w:t>{{ re</w:t>
+            </w:r>
+            <w:r>
+              <w:rPr>
+                <w:rFonts w:ascii="Calibri Light" w:eastAsia="Times New Roman" w:hAnsi="Calibri Light" w:cs="Calibri Light"/>
+                <w:sz w:val="18"/>
+                <w:szCs w:val="20"/>
+              </w:rPr>
+              <w:t>porte.tipificacion_interrupcion</w:t>
+            </w:r>
             <w:r>
               <w:rPr>
                 <w:rFonts w:ascii="Calibri Light" w:eastAsia="Times New Roman" w:hAnsi="Calibri Light" w:cs="Calibri Light"/>
@@ -4628,531 +4687,69 @@
         </w:tc>
         <w:tc>
           <w:tcPr>
-            <w:tcW w:w="1275" w:type="dxa"/>
-            <w:vAlign w:val="center"/>
-          </w:tcPr>
-          <w:p>
-            <w:pPr>
-              <w:jc w:val="center"/>
-              <w:rPr>
-                <w:rFonts w:ascii="Calibri Light" w:eastAsia="Times New Roman" w:hAnsi="Calibri Light" w:cs="Calibri Light"/>
-                <w:sz w:val="18"/>
-                <w:szCs w:val="20"/>
-              </w:rPr>
-            </w:pPr>
-            <w:r>
-              <w:rPr>
-                <w:rFonts w:ascii="Calibri Light" w:eastAsia="Times New Roman" w:hAnsi="Calibri Light" w:cs="Calibri Light"/>
-                <w:sz w:val="18"/>
-                <w:szCs w:val="20"/>
-              </w:rPr>
-              <w:t xml:space="preserve">{{ </w:t>
-            </w:r>
-            <w:proofErr w:type="spellStart"/>
-            <w:r>
-              <w:rPr>
-                <w:rFonts w:ascii="Calibri Light" w:eastAsia="Times New Roman" w:hAnsi="Calibri Light" w:cs="Calibri Light"/>
-                <w:sz w:val="18"/>
-                <w:szCs w:val="20"/>
-              </w:rPr>
-              <w:t>reporte.interrupcion_inicio</w:t>
-            </w:r>
-            <w:proofErr w:type="spellEnd"/>
-            <w:r>
-              <w:rPr>
-                <w:rFonts w:ascii="Calibri Light" w:eastAsia="Times New Roman" w:hAnsi="Calibri Light" w:cs="Calibri Light"/>
-                <w:sz w:val="18"/>
-                <w:szCs w:val="20"/>
-              </w:rPr>
-              <w:t xml:space="preserve"> }}</w:t>
-            </w:r>
-          </w:p>
-        </w:tc>
-        <w:tc>
-          <w:tcPr>
-            <w:tcW w:w="1134" w:type="dxa"/>
-            <w:vAlign w:val="center"/>
-          </w:tcPr>
-          <w:p>
-            <w:pPr>
-              <w:jc w:val="center"/>
-              <w:rPr>
-                <w:rFonts w:ascii="Calibri Light" w:eastAsia="Times New Roman" w:hAnsi="Calibri Light" w:cs="Calibri Light"/>
-                <w:sz w:val="18"/>
-                <w:szCs w:val="20"/>
-              </w:rPr>
-            </w:pPr>
-            <w:r>
-              <w:rPr>
-                <w:rFonts w:ascii="Calibri Light" w:eastAsia="Times New Roman" w:hAnsi="Calibri Light" w:cs="Calibri Light"/>
-                <w:sz w:val="18"/>
-                <w:szCs w:val="20"/>
-              </w:rPr>
-              <w:t xml:space="preserve">{{ </w:t>
-            </w:r>
-            <w:proofErr w:type="spellStart"/>
-            <w:r>
-              <w:rPr>
-                <w:rFonts w:ascii="Calibri Light" w:eastAsia="Times New Roman" w:hAnsi="Calibri Light" w:cs="Calibri Light"/>
-                <w:sz w:val="18"/>
-                <w:szCs w:val="20"/>
-              </w:rPr>
-              <w:t>reporte.fecha_hora_solicitud</w:t>
-            </w:r>
-            <w:proofErr w:type="spellEnd"/>
-            <w:r>
-              <w:rPr>
-                <w:rFonts w:ascii="Calibri Light" w:eastAsia="Times New Roman" w:hAnsi="Calibri Light" w:cs="Calibri Light"/>
-                <w:sz w:val="18"/>
-                <w:szCs w:val="20"/>
-              </w:rPr>
-              <w:t xml:space="preserve"> }}</w:t>
-            </w:r>
-          </w:p>
-        </w:tc>
-        <w:tc>
-          <w:tcPr>
-            <w:tcW w:w="1134" w:type="dxa"/>
-            <w:shd w:val="clear" w:color="auto" w:fill="auto"/>
-            <w:vAlign w:val="center"/>
-          </w:tcPr>
-          <w:p>
-            <w:pPr>
-              <w:jc w:val="center"/>
-              <w:rPr>
-                <w:rFonts w:ascii="Calibri Light" w:eastAsia="Times New Roman" w:hAnsi="Calibri Light" w:cs="Calibri Light"/>
-                <w:sz w:val="18"/>
-                <w:szCs w:val="20"/>
-              </w:rPr>
-            </w:pPr>
-            <w:r>
-              <w:rPr>
-                <w:rFonts w:ascii="Calibri Light" w:eastAsia="Times New Roman" w:hAnsi="Calibri Light" w:cs="Calibri Light"/>
-                <w:sz w:val="18"/>
-                <w:szCs w:val="20"/>
-              </w:rPr>
-              <w:t xml:space="preserve">{{ </w:t>
-            </w:r>
-            <w:proofErr w:type="spellStart"/>
-            <w:r>
-              <w:rPr>
-                <w:rFonts w:ascii="Calibri Light" w:eastAsia="Times New Roman" w:hAnsi="Calibri Light" w:cs="Calibri Light"/>
-                <w:sz w:val="18"/>
-                <w:szCs w:val="20"/>
-              </w:rPr>
-              <w:t>reporte.fecha_generacion</w:t>
-            </w:r>
-            <w:proofErr w:type="spellEnd"/>
-            <w:r>
-              <w:rPr>
-                <w:rFonts w:ascii="Calibri Light" w:eastAsia="Times New Roman" w:hAnsi="Calibri Light" w:cs="Calibri Light"/>
-                <w:sz w:val="18"/>
-                <w:szCs w:val="20"/>
-              </w:rPr>
-              <w:t xml:space="preserve"> }}</w:t>
+            <w:tcW w:w="992" w:type="dxa"/>
+            <w:shd w:val="clear" w:color="auto" w:fill="auto"/>
+            <w:noWrap/>
+            <w:vAlign w:val="center"/>
+          </w:tcPr>
+          <w:p>
+            <w:pPr>
+              <w:jc w:val="center"/>
+              <w:rPr>
+                <w:rFonts w:ascii="Calibri Light" w:eastAsia="Times New Roman" w:hAnsi="Calibri Light" w:cs="Calibri Light"/>
+                <w:sz w:val="18"/>
+                <w:szCs w:val="20"/>
+              </w:rPr>
+            </w:pPr>
+            <w:r>
+              <w:rPr>
+                <w:rFonts w:ascii="Calibri Light" w:eastAsia="Times New Roman" w:hAnsi="Calibri Light" w:cs="Calibri Light"/>
+                <w:sz w:val="18"/>
+                <w:szCs w:val="20"/>
+              </w:rPr>
+              <w:t>{{ report</w:t>
+            </w:r>
+            <w:r>
+              <w:rPr>
+                <w:rFonts w:ascii="Calibri Light" w:eastAsia="Times New Roman" w:hAnsi="Calibri Light" w:cs="Calibri Light"/>
+                <w:sz w:val="18"/>
+                <w:szCs w:val="20"/>
+              </w:rPr>
+              <w:t>e.tiempo_interrupcion</w:t>
+            </w:r>
+            <w:r>
+              <w:rPr>
+                <w:rFonts w:ascii="Calibri Light" w:eastAsia="Times New Roman" w:hAnsi="Calibri Light" w:cs="Calibri Light"/>
+                <w:sz w:val="18"/>
+                <w:szCs w:val="20"/>
+              </w:rPr>
+              <w:t>}}</w:t>
             </w:r>
           </w:p>
         </w:tc>
         <w:tc>
           <w:tcPr>
             <w:tcW w:w="851" w:type="dxa"/>
-            <w:vAlign w:val="center"/>
-          </w:tcPr>
-          <w:p>
-            <w:pPr>
-              <w:jc w:val="center"/>
-              <w:rPr>
-                <w:rFonts w:ascii="Calibri Light" w:eastAsia="Times New Roman" w:hAnsi="Calibri Light" w:cs="Calibri Light"/>
-                <w:sz w:val="18"/>
-                <w:szCs w:val="20"/>
-              </w:rPr>
-            </w:pPr>
-            <w:r>
-              <w:rPr>
-                <w:rFonts w:ascii="Calibri Light" w:eastAsia="Times New Roman" w:hAnsi="Calibri Light" w:cs="Calibri Light"/>
-                <w:sz w:val="18"/>
-                <w:szCs w:val="20"/>
-              </w:rPr>
-              <w:t xml:space="preserve">{{ </w:t>
-            </w:r>
-            <w:proofErr w:type="spellStart"/>
-            <w:r>
-              <w:rPr>
-                <w:rFonts w:ascii="Calibri Light" w:eastAsia="Times New Roman" w:hAnsi="Calibri Light" w:cs="Calibri Light"/>
-                <w:sz w:val="18"/>
-                <w:szCs w:val="20"/>
-              </w:rPr>
-              <w:t>reporte.fecha_hora_llegada_personal</w:t>
-            </w:r>
-            <w:proofErr w:type="spellEnd"/>
-            <w:r>
-              <w:rPr>
-                <w:rFonts w:ascii="Calibri Light" w:eastAsia="Times New Roman" w:hAnsi="Calibri Light" w:cs="Calibri Light"/>
-                <w:sz w:val="18"/>
-                <w:szCs w:val="20"/>
-              </w:rPr>
-              <w:t xml:space="preserve"> }}</w:t>
-            </w:r>
-          </w:p>
-        </w:tc>
-        <w:tc>
-          <w:tcPr>
-            <w:tcW w:w="850" w:type="dxa"/>
-            <w:vAlign w:val="center"/>
-          </w:tcPr>
-          <w:p>
-            <w:pPr>
-              <w:jc w:val="center"/>
-              <w:rPr>
-                <w:rFonts w:ascii="Calibri Light" w:eastAsia="Times New Roman" w:hAnsi="Calibri Light" w:cs="Calibri Light"/>
-                <w:sz w:val="18"/>
-                <w:szCs w:val="20"/>
-              </w:rPr>
-            </w:pPr>
-            <w:r>
-              <w:rPr>
-                <w:rFonts w:ascii="Calibri Light" w:eastAsia="Times New Roman" w:hAnsi="Calibri Light" w:cs="Calibri Light"/>
-                <w:sz w:val="18"/>
-                <w:szCs w:val="20"/>
-              </w:rPr>
-              <w:t xml:space="preserve">{{ </w:t>
-            </w:r>
-            <w:proofErr w:type="spellStart"/>
-            <w:r>
-              <w:rPr>
-                <w:rFonts w:ascii="Calibri Light" w:eastAsia="Times New Roman" w:hAnsi="Calibri Light" w:cs="Calibri Light"/>
-                <w:sz w:val="18"/>
-                <w:szCs w:val="20"/>
-              </w:rPr>
-              <w:t>reporte.tiempo_llegada_personal</w:t>
-            </w:r>
-            <w:proofErr w:type="spellEnd"/>
-            <w:r>
-              <w:rPr>
-                <w:rFonts w:ascii="Calibri Light" w:eastAsia="Times New Roman" w:hAnsi="Calibri Light" w:cs="Calibri Light"/>
-                <w:sz w:val="18"/>
-                <w:szCs w:val="20"/>
-              </w:rPr>
-              <w:t xml:space="preserve"> }}</w:t>
-            </w:r>
-          </w:p>
-        </w:tc>
-        <w:tc>
-          <w:tcPr>
-            <w:tcW w:w="1134" w:type="dxa"/>
-            <w:vAlign w:val="center"/>
-          </w:tcPr>
-          <w:p>
-            <w:pPr>
-              <w:jc w:val="center"/>
-              <w:rPr>
-                <w:rFonts w:ascii="Calibri Light" w:eastAsia="Times New Roman" w:hAnsi="Calibri Light" w:cs="Calibri Light"/>
-                <w:sz w:val="18"/>
-                <w:szCs w:val="20"/>
-              </w:rPr>
-            </w:pPr>
-            <w:r>
-              <w:rPr>
-                <w:rFonts w:ascii="Calibri Light" w:eastAsia="Times New Roman" w:hAnsi="Calibri Light" w:cs="Calibri Light"/>
-                <w:sz w:val="18"/>
-                <w:szCs w:val="20"/>
-              </w:rPr>
-              <w:t xml:space="preserve">{{ </w:t>
-            </w:r>
-            <w:proofErr w:type="spellStart"/>
-            <w:r>
-              <w:rPr>
-                <w:rFonts w:ascii="Calibri Light" w:eastAsia="Times New Roman" w:hAnsi="Calibri Light" w:cs="Calibri Light"/>
-                <w:sz w:val="18"/>
-                <w:szCs w:val="20"/>
-              </w:rPr>
-              <w:t>reporte.interrupcion_fin</w:t>
-            </w:r>
-            <w:proofErr w:type="spellEnd"/>
-            <w:r>
-              <w:rPr>
-                <w:rFonts w:ascii="Calibri Light" w:eastAsia="Times New Roman" w:hAnsi="Calibri Light" w:cs="Calibri Light"/>
-                <w:sz w:val="18"/>
-                <w:szCs w:val="20"/>
-              </w:rPr>
-              <w:t xml:space="preserve"> }}</w:t>
-            </w:r>
-          </w:p>
-        </w:tc>
-        <w:tc>
-          <w:tcPr>
-            <w:tcW w:w="993" w:type="dxa"/>
-            <w:shd w:val="clear" w:color="auto" w:fill="auto"/>
-            <w:vAlign w:val="center"/>
-          </w:tcPr>
-          <w:p>
-            <w:pPr>
-              <w:jc w:val="center"/>
-              <w:rPr>
-                <w:rFonts w:ascii="Calibri Light" w:eastAsia="Times New Roman" w:hAnsi="Calibri Light" w:cs="Calibri Light"/>
-                <w:sz w:val="18"/>
-                <w:szCs w:val="20"/>
-              </w:rPr>
-            </w:pPr>
-            <w:r>
-              <w:rPr>
-                <w:rFonts w:ascii="Calibri Light" w:eastAsia="Times New Roman" w:hAnsi="Calibri Light" w:cs="Calibri Light"/>
-                <w:sz w:val="18"/>
-                <w:szCs w:val="20"/>
-              </w:rPr>
-              <w:t xml:space="preserve">{{ </w:t>
-            </w:r>
-            <w:proofErr w:type="spellStart"/>
-            <w:r>
-              <w:rPr>
-                <w:rFonts w:ascii="Calibri Light" w:eastAsia="Times New Roman" w:hAnsi="Calibri Light" w:cs="Calibri Light"/>
-                <w:sz w:val="18"/>
-                <w:szCs w:val="20"/>
-              </w:rPr>
-              <w:t>reporte.cid</w:t>
-            </w:r>
-            <w:proofErr w:type="spellEnd"/>
-            <w:r>
-              <w:rPr>
-                <w:rFonts w:ascii="Calibri Light" w:eastAsia="Times New Roman" w:hAnsi="Calibri Light" w:cs="Calibri Light"/>
-                <w:sz w:val="18"/>
-                <w:szCs w:val="20"/>
-              </w:rPr>
-              <w:t xml:space="preserve"> }}</w:t>
-            </w:r>
-          </w:p>
-        </w:tc>
-        <w:tc>
-          <w:tcPr>
-            <w:tcW w:w="1134" w:type="dxa"/>
-            <w:shd w:val="clear" w:color="auto" w:fill="auto"/>
-            <w:vAlign w:val="center"/>
-          </w:tcPr>
-          <w:p>
-            <w:pPr>
-              <w:jc w:val="center"/>
-              <w:rPr>
-                <w:rFonts w:ascii="Calibri Light" w:eastAsia="Times New Roman" w:hAnsi="Calibri Light" w:cs="Calibri Light"/>
-                <w:sz w:val="18"/>
-                <w:szCs w:val="20"/>
-              </w:rPr>
-            </w:pPr>
-            <w:r>
-              <w:rPr>
-                <w:rFonts w:ascii="Calibri Light" w:eastAsia="Times New Roman" w:hAnsi="Calibri Light" w:cs="Calibri Light"/>
-                <w:sz w:val="18"/>
-                <w:szCs w:val="20"/>
-              </w:rPr>
-              <w:t xml:space="preserve">{{ </w:t>
-            </w:r>
-            <w:proofErr w:type="spellStart"/>
-            <w:r>
-              <w:rPr>
-                <w:rFonts w:ascii="Calibri Light" w:eastAsia="Times New Roman" w:hAnsi="Calibri Light" w:cs="Calibri Light"/>
-                <w:sz w:val="18"/>
-                <w:szCs w:val="20"/>
-              </w:rPr>
-              <w:t>reporte.tipo_caso</w:t>
-            </w:r>
-            <w:proofErr w:type="spellEnd"/>
-            <w:r>
-              <w:rPr>
-                <w:rFonts w:ascii="Calibri Light" w:eastAsia="Times New Roman" w:hAnsi="Calibri Light" w:cs="Calibri Light"/>
-                <w:sz w:val="18"/>
-                <w:szCs w:val="20"/>
-              </w:rPr>
-              <w:t xml:space="preserve"> }}</w:t>
-            </w:r>
-          </w:p>
-        </w:tc>
-        <w:tc>
-          <w:tcPr>
-            <w:tcW w:w="1134" w:type="dxa"/>
-            <w:shd w:val="clear" w:color="auto" w:fill="auto"/>
-            <w:vAlign w:val="center"/>
-          </w:tcPr>
-          <w:p>
-            <w:pPr>
-              <w:jc w:val="center"/>
-              <w:rPr>
-                <w:rFonts w:ascii="Calibri Light" w:eastAsia="Times New Roman" w:hAnsi="Calibri Light" w:cs="Calibri Light"/>
-                <w:sz w:val="18"/>
-                <w:szCs w:val="20"/>
-              </w:rPr>
-            </w:pPr>
-            <w:r>
-              <w:rPr>
-                <w:rFonts w:ascii="Calibri Light" w:eastAsia="Times New Roman" w:hAnsi="Calibri Light" w:cs="Calibri Light"/>
-                <w:sz w:val="18"/>
-                <w:szCs w:val="20"/>
-              </w:rPr>
-              <w:t xml:space="preserve">{{ </w:t>
-            </w:r>
-            <w:proofErr w:type="spellStart"/>
-            <w:r>
-              <w:rPr>
-                <w:rFonts w:ascii="Calibri Light" w:eastAsia="Times New Roman" w:hAnsi="Calibri Light" w:cs="Calibri Light"/>
-                <w:sz w:val="18"/>
-                <w:szCs w:val="20"/>
-              </w:rPr>
-              <w:t>reporte.tipificacion_problema</w:t>
-            </w:r>
-            <w:proofErr w:type="spellEnd"/>
-            <w:r>
-              <w:rPr>
-                <w:rFonts w:ascii="Calibri Light" w:eastAsia="Times New Roman" w:hAnsi="Calibri Light" w:cs="Calibri Light"/>
-                <w:sz w:val="18"/>
-                <w:szCs w:val="20"/>
-              </w:rPr>
-              <w:t xml:space="preserve"> }}</w:t>
-            </w:r>
-          </w:p>
-        </w:tc>
-        <w:tc>
-          <w:tcPr>
-            <w:tcW w:w="992" w:type="dxa"/>
-            <w:shd w:val="clear" w:color="auto" w:fill="auto"/>
-            <w:noWrap/>
-            <w:vAlign w:val="center"/>
-          </w:tcPr>
-          <w:p>
-            <w:pPr>
-              <w:jc w:val="center"/>
-              <w:rPr>
-                <w:rFonts w:ascii="Calibri Light" w:eastAsia="Times New Roman" w:hAnsi="Calibri Light" w:cs="Calibri Light"/>
-                <w:sz w:val="18"/>
-                <w:szCs w:val="20"/>
-              </w:rPr>
-            </w:pPr>
-            <w:r>
-              <w:rPr>
-                <w:rFonts w:ascii="Calibri Light" w:eastAsia="Times New Roman" w:hAnsi="Calibri Light" w:cs="Calibri Light"/>
-                <w:sz w:val="18"/>
-                <w:szCs w:val="20"/>
-              </w:rPr>
-              <w:t xml:space="preserve">{{ </w:t>
-            </w:r>
-            <w:proofErr w:type="spellStart"/>
-            <w:r>
-              <w:rPr>
-                <w:rFonts w:ascii="Calibri Light" w:eastAsia="Times New Roman" w:hAnsi="Calibri Light" w:cs="Calibri Light"/>
-                <w:sz w:val="18"/>
-                <w:szCs w:val="20"/>
-              </w:rPr>
-              <w:t>re</w:t>
-            </w:r>
-            <w:r>
-              <w:rPr>
-                <w:rFonts w:ascii="Calibri Light" w:eastAsia="Times New Roman" w:hAnsi="Calibri Light" w:cs="Calibri Light"/>
-                <w:sz w:val="18"/>
-                <w:szCs w:val="20"/>
-              </w:rPr>
-              <w:t>porte.tipificacion_interrupcion</w:t>
-            </w:r>
-            <w:proofErr w:type="spellEnd"/>
-            <w:r>
-              <w:rPr>
-                <w:rFonts w:ascii="Calibri Light" w:eastAsia="Times New Roman" w:hAnsi="Calibri Light" w:cs="Calibri Light"/>
-                <w:sz w:val="18"/>
-                <w:szCs w:val="20"/>
-              </w:rPr>
-              <w:t xml:space="preserve"> }}</w:t>
-            </w:r>
-          </w:p>
-        </w:tc>
-        <w:tc>
-          <w:tcPr>
-            <w:tcW w:w="992" w:type="dxa"/>
-            <w:shd w:val="clear" w:color="auto" w:fill="auto"/>
-            <w:noWrap/>
-            <w:vAlign w:val="center"/>
-          </w:tcPr>
-          <w:p>
-            <w:pPr>
-              <w:jc w:val="center"/>
-              <w:rPr>
-                <w:rFonts w:ascii="Calibri Light" w:eastAsia="Times New Roman" w:hAnsi="Calibri Light" w:cs="Calibri Light"/>
-                <w:sz w:val="18"/>
-                <w:szCs w:val="20"/>
-              </w:rPr>
-            </w:pPr>
-            <w:r>
-              <w:rPr>
-                <w:rFonts w:ascii="Calibri Light" w:eastAsia="Times New Roman" w:hAnsi="Calibri Light" w:cs="Calibri Light"/>
-                <w:sz w:val="18"/>
-                <w:szCs w:val="20"/>
-              </w:rPr>
-              <w:t xml:space="preserve">{{ </w:t>
-            </w:r>
-            <w:proofErr w:type="spellStart"/>
-            <w:r>
-              <w:rPr>
-                <w:rFonts w:ascii="Calibri Light" w:eastAsia="Times New Roman" w:hAnsi="Calibri Light" w:cs="Calibri Light"/>
-                <w:sz w:val="18"/>
-                <w:szCs w:val="20"/>
-              </w:rPr>
-              <w:t>report</w:t>
-            </w:r>
-            <w:r>
-              <w:rPr>
-                <w:rFonts w:ascii="Calibri Light" w:eastAsia="Times New Roman" w:hAnsi="Calibri Light" w:cs="Calibri Light"/>
-                <w:sz w:val="18"/>
-                <w:szCs w:val="20"/>
-              </w:rPr>
-              <w:t>e.tiempo_interrupcion</w:t>
-            </w:r>
-            <w:proofErr w:type="spellEnd"/>
-            <w:r>
-              <w:rPr>
-                <w:rFonts w:ascii="Calibri Light" w:eastAsia="Times New Roman" w:hAnsi="Calibri Light" w:cs="Calibri Light"/>
-                <w:sz w:val="18"/>
-                <w:szCs w:val="20"/>
-              </w:rPr>
-              <w:t>}}</w:t>
-            </w:r>
-          </w:p>
-        </w:tc>
-        <w:tc>
-          <w:tcPr>
-            <w:tcW w:w="851" w:type="dxa"/>
-            <w:shd w:val="clear" w:color="auto" w:fill="auto"/>
-            <w:noWrap/>
-            <w:vAlign w:val="center"/>
-          </w:tcPr>
-          <w:p>
-            <w:pPr>
-              <w:jc w:val="center"/>
-              <w:rPr>
-                <w:rFonts w:ascii="Calibri Light" w:eastAsia="Times New Roman" w:hAnsi="Calibri Light" w:cs="Calibri Light"/>
-                <w:sz w:val="18"/>
-                <w:szCs w:val="20"/>
-              </w:rPr>
-            </w:pPr>
-            <w:r>
-              <w:rPr>
-                <w:rFonts w:ascii="Calibri Light" w:eastAsia="Times New Roman" w:hAnsi="Calibri Light" w:cs="Calibri Light"/>
-                <w:sz w:val="18"/>
-                <w:szCs w:val="20"/>
-              </w:rPr>
-              <w:t xml:space="preserve">{{ </w:t>
-            </w:r>
-            <w:proofErr w:type="spellStart"/>
-            <w:r>
-              <w:rPr>
-                <w:rFonts w:ascii="Calibri Light" w:eastAsia="Times New Roman" w:hAnsi="Calibri Light" w:cs="Calibri Light"/>
-                <w:sz w:val="18"/>
-                <w:szCs w:val="20"/>
-              </w:rPr>
-              <w:t>reporte.horas_excedidas_plazo_reparacion_bases</w:t>
-            </w:r>
-            <w:proofErr w:type="spellEnd"/>
-            <w:r>
-              <w:rPr>
-                <w:rFonts w:ascii="Calibri Light" w:eastAsia="Times New Roman" w:hAnsi="Calibri Light" w:cs="Calibri Light"/>
-                <w:sz w:val="18"/>
-                <w:szCs w:val="20"/>
-              </w:rPr>
-              <w:t xml:space="preserve"> }}</w:t>
+            <w:shd w:val="clear" w:color="auto" w:fill="auto"/>
+            <w:noWrap/>
+            <w:vAlign w:val="center"/>
+          </w:tcPr>
+          <w:p>
+            <w:pPr>
+              <w:jc w:val="center"/>
+              <w:rPr>
+                <w:rFonts w:ascii="Calibri Light" w:eastAsia="Times New Roman" w:hAnsi="Calibri Light" w:cs="Calibri Light"/>
+                <w:sz w:val="18"/>
+                <w:szCs w:val="20"/>
+              </w:rPr>
+            </w:pPr>
+            <w:r>
+              <w:rPr>
+                <w:rFonts w:ascii="Calibri Light" w:eastAsia="Times New Roman" w:hAnsi="Calibri Light" w:cs="Calibri Light"/>
+                <w:sz w:val="18"/>
+                <w:szCs w:val="20"/>
+              </w:rPr>
+              <w:t>{{ reporte.horas_excedidas_plazo_reparacion_bases }}</w:t>
             </w:r>
           </w:p>
         </w:tc>
@@ -5201,43 +4798,7 @@
                 <w:sz w:val="18"/>
                 <w:szCs w:val="20"/>
               </w:rPr>
-              <w:t>{%</w:t>
-            </w:r>
-            <w:proofErr w:type="spellStart"/>
-            <w:r>
-              <w:rPr>
-                <w:rFonts w:ascii="Calibri Light" w:eastAsia="Times New Roman" w:hAnsi="Calibri Light" w:cs="Calibri Light"/>
-                <w:sz w:val="18"/>
-                <w:szCs w:val="20"/>
-              </w:rPr>
-              <w:t>tr</w:t>
-            </w:r>
-            <w:proofErr w:type="spellEnd"/>
-            <w:r>
-              <w:rPr>
-                <w:rFonts w:ascii="Calibri Light" w:eastAsia="Times New Roman" w:hAnsi="Calibri Light" w:cs="Calibri Light"/>
-                <w:sz w:val="18"/>
-                <w:szCs w:val="20"/>
-              </w:rPr>
-              <w:t xml:space="preserve"> </w:t>
-            </w:r>
-            <w:proofErr w:type="spellStart"/>
-            <w:r>
-              <w:rPr>
-                <w:rFonts w:ascii="Calibri Light" w:eastAsia="Times New Roman" w:hAnsi="Calibri Light" w:cs="Calibri Light"/>
-                <w:sz w:val="18"/>
-                <w:szCs w:val="20"/>
-              </w:rPr>
-              <w:t>endfor</w:t>
-            </w:r>
-            <w:proofErr w:type="spellEnd"/>
-            <w:r>
-              <w:rPr>
-                <w:rFonts w:ascii="Calibri Light" w:eastAsia="Times New Roman" w:hAnsi="Calibri Light" w:cs="Calibri Light"/>
-                <w:sz w:val="18"/>
-                <w:szCs w:val="20"/>
-              </w:rPr>
-              <w:t xml:space="preserve"> %}</w:t>
+              <w:t>{%tr endfor %}</w:t>
             </w:r>
           </w:p>
         </w:tc>
@@ -5256,15 +4817,7 @@
     <w:p>
       <w:r>
         <w:lastRenderedPageBreak/>
-        <w:t xml:space="preserve">{% </w:t>
-      </w:r>
-      <w:proofErr w:type="spellStart"/>
-      <w:r>
-        <w:t>for</w:t>
-      </w:r>
-      <w:proofErr w:type="spellEnd"/>
-      <w:r>
-        <w:t xml:space="preserve"> reporte in reportes %}</w:t>
+        <w:t>{% for reporte in reportes %}</w:t>
       </w:r>
       <w:r>
         <w:rPr>
@@ -5445,25 +4998,7 @@
                 <w:sz w:val="20"/>
                 <w:szCs w:val="20"/>
               </w:rPr>
-              <w:t xml:space="preserve">{{ </w:t>
-            </w:r>
-            <w:proofErr w:type="spellStart"/>
-            <w:r>
-              <w:rPr>
-                <w:rFonts w:ascii="Arial" w:hAnsi="Arial" w:cs="Arial"/>
-                <w:sz w:val="20"/>
-                <w:szCs w:val="20"/>
-              </w:rPr>
-              <w:t>reporte.nro_incidencia</w:t>
-            </w:r>
-            <w:proofErr w:type="spellEnd"/>
-            <w:r>
-              <w:rPr>
-                <w:rFonts w:ascii="Arial" w:hAnsi="Arial" w:cs="Arial"/>
-                <w:sz w:val="20"/>
-                <w:szCs w:val="20"/>
-              </w:rPr>
-              <w:t xml:space="preserve"> }}</w:t>
+              <w:t>{{ reporte.nro_incidencia }}</w:t>
             </w:r>
           </w:p>
         </w:tc>
@@ -5535,25 +5070,7 @@
                 <w:sz w:val="20"/>
                 <w:szCs w:val="20"/>
               </w:rPr>
-              <w:t xml:space="preserve">{{ </w:t>
-            </w:r>
-            <w:proofErr w:type="spellStart"/>
-            <w:r>
-              <w:rPr>
-                <w:rFonts w:ascii="Arial" w:hAnsi="Arial" w:cs="Arial"/>
-                <w:sz w:val="20"/>
-                <w:szCs w:val="20"/>
-              </w:rPr>
-              <w:t>reporte.interrupcion_inicio</w:t>
-            </w:r>
-            <w:proofErr w:type="spellEnd"/>
-            <w:r>
-              <w:rPr>
-                <w:rFonts w:ascii="Arial" w:hAnsi="Arial" w:cs="Arial"/>
-                <w:sz w:val="20"/>
-                <w:szCs w:val="20"/>
-              </w:rPr>
-              <w:t xml:space="preserve"> }}</w:t>
+              <w:t>{{ reporte.interrupcion_inicio }}</w:t>
             </w:r>
           </w:p>
         </w:tc>
@@ -5630,28 +5147,8 @@
                 <w:sz w:val="20"/>
                 <w:szCs w:val="20"/>
               </w:rPr>
-              <w:t xml:space="preserve">{{ </w:t>
-            </w:r>
-            <w:proofErr w:type="spellStart"/>
-            <w:r>
-              <w:rPr>
-                <w:rFonts w:ascii="Arial" w:hAnsi="Arial" w:cs="Arial"/>
-                <w:sz w:val="20"/>
-                <w:szCs w:val="20"/>
-              </w:rPr>
-              <w:t>reporte.interrupcion_fin</w:t>
-            </w:r>
-            <w:proofErr w:type="spellEnd"/>
-            <w:r>
-              <w:rPr>
-                <w:rFonts w:ascii="Arial" w:hAnsi="Arial" w:cs="Arial"/>
-                <w:sz w:val="20"/>
-                <w:szCs w:val="20"/>
-              </w:rPr>
-              <w:t xml:space="preserve"> }}</w:t>
-            </w:r>
-            <w:bookmarkStart w:id="0" w:name="_GoBack"/>
-            <w:bookmarkEnd w:id="0"/>
+              <w:t>{{ reporte.interrupcion_fin }}</w:t>
+            </w:r>
           </w:p>
         </w:tc>
         <w:tc>
@@ -5739,21 +5236,8 @@
       <w:pPr>
         <w:spacing w:line="256" w:lineRule="auto"/>
       </w:pPr>
-      <w:proofErr w:type="gramStart"/>
       <w:r>
-        <w:t xml:space="preserve">{{ </w:t>
-      </w:r>
-      <w:proofErr w:type="spellStart"/>
-      <w:r>
-        <w:t>reporte</w:t>
-      </w:r>
-      <w:proofErr w:type="gramEnd"/>
-      <w:r>
-        <w:t>.descripcion_problema</w:t>
-      </w:r>
-      <w:proofErr w:type="spellEnd"/>
-      <w:r>
-        <w:t xml:space="preserve"> }}</w:t>
+        <w:t>{{ reporte.descripcion_problema }}</w:t>
       </w:r>
     </w:p>
     <w:p>
@@ -5775,21 +5259,8 @@
         <w:spacing w:line="256" w:lineRule="auto"/>
         <w:jc w:val="both"/>
       </w:pPr>
-      <w:proofErr w:type="gramStart"/>
       <w:r>
-        <w:t xml:space="preserve">{{ </w:t>
-      </w:r>
-      <w:proofErr w:type="spellStart"/>
-      <w:r>
-        <w:t>reporte.it</w:t>
-      </w:r>
-      <w:proofErr w:type="gramEnd"/>
-      <w:r>
-        <w:t>_determinacion_de_la_causa</w:t>
-      </w:r>
-      <w:proofErr w:type="spellEnd"/>
-      <w:r>
-        <w:t xml:space="preserve"> }}</w:t>
+        <w:t>{{ reporte.it_determinacion_de_la_causa }}</w:t>
       </w:r>
     </w:p>
     <w:p>
@@ -5808,21 +5279,8 @@
       <w:pPr>
         <w:spacing w:line="256" w:lineRule="auto"/>
       </w:pPr>
-      <w:proofErr w:type="gramStart"/>
       <w:r>
-        <w:t xml:space="preserve">{{ </w:t>
-      </w:r>
-      <w:proofErr w:type="spellStart"/>
-      <w:r>
-        <w:t>reporte.it</w:t>
-      </w:r>
-      <w:proofErr w:type="gramEnd"/>
-      <w:r>
-        <w:t>_medidas_tomadas</w:t>
-      </w:r>
-      <w:proofErr w:type="spellEnd"/>
-      <w:r>
-        <w:t xml:space="preserve"> }}</w:t>
+        <w:t>{{ reporte.it_medidas_tomadas }}</w:t>
       </w:r>
     </w:p>
     <w:p>
@@ -5851,33 +5309,11 @@
           <w:lang w:val="es-ES"/>
         </w:rPr>
       </w:pPr>
-      <w:proofErr w:type="gramStart"/>
       <w:r>
         <w:rPr>
           <w:lang w:val="es-ES"/>
         </w:rPr>
-        <w:t xml:space="preserve">{{ </w:t>
-      </w:r>
-      <w:proofErr w:type="spellStart"/>
-      <w:r>
-        <w:rPr>
-          <w:lang w:val="es-ES"/>
-        </w:rPr>
-        <w:t>reporte</w:t>
-      </w:r>
-      <w:proofErr w:type="gramEnd"/>
-      <w:r>
-        <w:rPr>
-          <w:lang w:val="es-ES"/>
-        </w:rPr>
-        <w:t>.mejoras</w:t>
-      </w:r>
-      <w:proofErr w:type="spellEnd"/>
-      <w:r>
-        <w:rPr>
-          <w:lang w:val="es-ES"/>
-        </w:rPr>
-        <w:t xml:space="preserve"> }}</w:t>
+        <w:t>{{ reporte.mejoras }}</w:t>
       </w:r>
     </w:p>
     <w:p>
@@ -5906,21 +5342,8 @@
           <w:u w:val="single"/>
         </w:rPr>
       </w:pPr>
-      <w:proofErr w:type="gramStart"/>
       <w:r>
-        <w:t xml:space="preserve">{{ </w:t>
-      </w:r>
-      <w:proofErr w:type="spellStart"/>
-      <w:r>
-        <w:t>reporte.it</w:t>
-      </w:r>
-      <w:proofErr w:type="gramEnd"/>
-      <w:r>
-        <w:t>_conclusiones</w:t>
-      </w:r>
-      <w:proofErr w:type="spellEnd"/>
-      <w:r>
-        <w:t xml:space="preserve"> }}</w:t>
+        <w:t>{{ reporte.it_conclusiones }}</w:t>
       </w:r>
     </w:p>
     <w:p>
@@ -5930,15 +5353,7 @@
         </w:rPr>
       </w:pPr>
       <w:r>
-        <w:t xml:space="preserve">{% </w:t>
-      </w:r>
-      <w:proofErr w:type="spellStart"/>
-      <w:r>
-        <w:t>endfor</w:t>
-      </w:r>
-      <w:proofErr w:type="spellEnd"/>
-      <w:r>
-        <w:t xml:space="preserve"> %}</w:t>
+        <w:t>{% endfor %}</w:t>
       </w:r>
     </w:p>
     <w:p>
@@ -6103,7 +5518,7 @@
         <w:noProof/>
         <w:sz w:val="16"/>
       </w:rPr>
-      <w:t>4</w:t>
+      <w:t>3</w:t>
     </w:r>
     <w:r>
       <w:rPr>
@@ -7393,7 +6808,7 @@
 </file>
 
 <file path=customXml/itemProps1.xml><?xml version="1.0" encoding="utf-8"?>
-<ds:datastoreItem xmlns:ds="http://schemas.openxmlformats.org/officeDocument/2006/customXml" ds:itemID="{21FDB346-ECF9-4B7F-BE3B-6D6AFE8B8488}">
+<ds:datastoreItem xmlns:ds="http://schemas.openxmlformats.org/officeDocument/2006/customXml" ds:itemID="{28B5924D-520C-420A-8665-BBDD1D1825B8}">
   <ds:schemaRefs>
     <ds:schemaRef ds:uri="http://schemas.openxmlformats.org/officeDocument/2006/bibliography"/>
   </ds:schemaRefs>

</xml_diff>

<commit_message>
fix: standarize 'tipificacion_tipo' value for consistency
</commit_message>
<xml_diff>
--- a/scripts/apis/templates/informes/plantilla_pronatel_logo.docx
+++ b/scripts/apis/templates/informes/plantilla_pronatel_logo.docx
@@ -120,7 +120,25 @@
           <w:b/>
           <w:sz w:val="36"/>
         </w:rPr>
-        <w:t xml:space="preserve"> DE TELECOMUNICACIONES – {{ cliente }}</w:t>
+        <w:t xml:space="preserve"> DE TELECOMUNICACIONES – </w:t>
+      </w:r>
+      <w:proofErr w:type="gramStart"/>
+      <w:r>
+        <w:rPr>
+          <w:rFonts w:ascii="Times New Roman" w:eastAsia="Times New Roman" w:hAnsi="Times New Roman" w:cs="Times New Roman"/>
+          <w:b/>
+          <w:sz w:val="36"/>
+        </w:rPr>
+        <w:t>{{ cliente</w:t>
+      </w:r>
+      <w:proofErr w:type="gramEnd"/>
+      <w:r>
+        <w:rPr>
+          <w:rFonts w:ascii="Times New Roman" w:eastAsia="Times New Roman" w:hAnsi="Times New Roman" w:cs="Times New Roman"/>
+          <w:b/>
+          <w:sz w:val="36"/>
+        </w:rPr>
+        <w:t xml:space="preserve"> }}</w:t>
       </w:r>
     </w:p>
     <w:p>
@@ -168,13 +186,23 @@
           <w:sz w:val="36"/>
         </w:rPr>
       </w:pPr>
+      <w:proofErr w:type="gramStart"/>
       <w:r>
         <w:rPr>
           <w:rFonts w:ascii="Times New Roman" w:eastAsia="Times New Roman" w:hAnsi="Times New Roman" w:cs="Times New Roman"/>
           <w:b/>
           <w:sz w:val="36"/>
         </w:rPr>
-        <w:t>{{ titulo }}</w:t>
+        <w:t>{{ titulo</w:t>
+      </w:r>
+      <w:proofErr w:type="gramEnd"/>
+      <w:r>
+        <w:rPr>
+          <w:rFonts w:ascii="Times New Roman" w:eastAsia="Times New Roman" w:hAnsi="Times New Roman" w:cs="Times New Roman"/>
+          <w:b/>
+          <w:sz w:val="36"/>
+        </w:rPr>
+        <w:t xml:space="preserve"> }}</w:t>
       </w:r>
     </w:p>
     <w:p>
@@ -391,7 +419,31 @@
                 <w:sz w:val="18"/>
                 <w:szCs w:val="18"/>
               </w:rPr>
-              <w:t>Minutos de pérdida de conectividad con el Router CPE</w:t>
+              <w:t xml:space="preserve">Minutos de pérdida de conectividad con el </w:t>
+            </w:r>
+            <w:proofErr w:type="spellStart"/>
+            <w:r>
+              <w:rPr>
+                <w:rFonts w:ascii="Arial" w:eastAsia="Times New Roman" w:hAnsi="Arial" w:cs="Arial"/>
+                <w:b/>
+                <w:bCs/>
+                <w:color w:val="161616"/>
+                <w:sz w:val="18"/>
+                <w:szCs w:val="18"/>
+              </w:rPr>
+              <w:t>Router</w:t>
+            </w:r>
+            <w:proofErr w:type="spellEnd"/>
+            <w:r>
+              <w:rPr>
+                <w:rFonts w:ascii="Arial" w:eastAsia="Times New Roman" w:hAnsi="Arial" w:cs="Arial"/>
+                <w:b/>
+                <w:bCs/>
+                <w:color w:val="161616"/>
+                <w:sz w:val="18"/>
+                <w:szCs w:val="18"/>
+              </w:rPr>
+              <w:t xml:space="preserve"> CPE</w:t>
             </w:r>
           </w:p>
         </w:tc>
@@ -417,6 +469,7 @@
                 <w:szCs w:val="18"/>
               </w:rPr>
             </w:pPr>
+            <w:proofErr w:type="spellStart"/>
             <w:r>
               <w:rPr>
                 <w:rFonts w:ascii="Arial" w:eastAsia="Times New Roman" w:hAnsi="Arial" w:cs="Arial"/>
@@ -428,6 +481,7 @@
               </w:rPr>
               <w:t>Viewtinet</w:t>
             </w:r>
+            <w:proofErr w:type="spellEnd"/>
           </w:p>
         </w:tc>
         <w:tc>
@@ -3831,7 +3885,6 @@
                 <w:szCs w:val="20"/>
               </w:rPr>
             </w:pPr>
-            <w:bookmarkStart w:id="0" w:name="_GoBack" w:colFirst="0" w:colLast="14"/>
             <w:r>
               <w:rPr>
                 <w:rFonts w:ascii="Calibri Light" w:eastAsia="Times New Roman" w:hAnsi="Calibri Light" w:cs="Calibri Light"/>
@@ -4046,7 +4099,27 @@
                 <w:sz w:val="20"/>
                 <w:szCs w:val="20"/>
               </w:rPr>
-              <w:t>(Hrs)</w:t>
+              <w:t>(</w:t>
+            </w:r>
+            <w:proofErr w:type="spellStart"/>
+            <w:r>
+              <w:rPr>
+                <w:rFonts w:ascii="Calibri Light" w:eastAsia="Times New Roman" w:hAnsi="Calibri Light" w:cs="Calibri Light"/>
+                <w:b/>
+                <w:sz w:val="20"/>
+                <w:szCs w:val="20"/>
+              </w:rPr>
+              <w:t>Hrs</w:t>
+            </w:r>
+            <w:proofErr w:type="spellEnd"/>
+            <w:r>
+              <w:rPr>
+                <w:rFonts w:ascii="Calibri Light" w:eastAsia="Times New Roman" w:hAnsi="Calibri Light" w:cs="Calibri Light"/>
+                <w:b/>
+                <w:sz w:val="20"/>
+                <w:szCs w:val="20"/>
+              </w:rPr>
+              <w:t>)</w:t>
             </w:r>
           </w:p>
         </w:tc>
@@ -4213,7 +4286,27 @@
                 <w:sz w:val="20"/>
                 <w:szCs w:val="20"/>
               </w:rPr>
-              <w:t>Tiempo de Indisponibilidad - Ver Nota 1 (Hrs)</w:t>
+              <w:t>Tiempo de Indisponibilidad - Ver Nota 1 (</w:t>
+            </w:r>
+            <w:proofErr w:type="spellStart"/>
+            <w:r>
+              <w:rPr>
+                <w:rFonts w:ascii="Calibri Light" w:eastAsia="Times New Roman" w:hAnsi="Calibri Light" w:cs="Calibri Light"/>
+                <w:b/>
+                <w:sz w:val="20"/>
+                <w:szCs w:val="20"/>
+              </w:rPr>
+              <w:t>Hrs</w:t>
+            </w:r>
+            <w:proofErr w:type="spellEnd"/>
+            <w:r>
+              <w:rPr>
+                <w:rFonts w:ascii="Calibri Light" w:eastAsia="Times New Roman" w:hAnsi="Calibri Light" w:cs="Calibri Light"/>
+                <w:b/>
+                <w:sz w:val="20"/>
+                <w:szCs w:val="20"/>
+              </w:rPr>
+              <w:t>)</w:t>
             </w:r>
           </w:p>
         </w:tc>
@@ -4242,7 +4335,27 @@
                 <w:sz w:val="20"/>
                 <w:szCs w:val="20"/>
               </w:rPr>
-              <w:t>Tiempo de subsanación efectivo - Ver Nota 2 (Hrs)</w:t>
+              <w:t>Tiempo de subsanación efectivo - Ver Nota 2 (</w:t>
+            </w:r>
+            <w:proofErr w:type="spellStart"/>
+            <w:r>
+              <w:rPr>
+                <w:rFonts w:ascii="Calibri Light" w:eastAsia="Times New Roman" w:hAnsi="Calibri Light" w:cs="Calibri Light"/>
+                <w:b/>
+                <w:sz w:val="20"/>
+                <w:szCs w:val="20"/>
+              </w:rPr>
+              <w:t>Hrs</w:t>
+            </w:r>
+            <w:proofErr w:type="spellEnd"/>
+            <w:r>
+              <w:rPr>
+                <w:rFonts w:ascii="Calibri Light" w:eastAsia="Times New Roman" w:hAnsi="Calibri Light" w:cs="Calibri Light"/>
+                <w:b/>
+                <w:sz w:val="20"/>
+                <w:szCs w:val="20"/>
+              </w:rPr>
+              <w:t>)</w:t>
             </w:r>
           </w:p>
         </w:tc>
@@ -4271,7 +4384,27 @@
                 <w:sz w:val="20"/>
                 <w:szCs w:val="20"/>
               </w:rPr>
-              <w:t>Horas excedidas en el plazo de reparación de acuerdo a bases (Hrs)</w:t>
+              <w:t>Horas excedidas en el plazo de reparación de acuerdo a bases (</w:t>
+            </w:r>
+            <w:proofErr w:type="spellStart"/>
+            <w:r>
+              <w:rPr>
+                <w:rFonts w:ascii="Calibri Light" w:eastAsia="Times New Roman" w:hAnsi="Calibri Light" w:cs="Calibri Light"/>
+                <w:b/>
+                <w:sz w:val="20"/>
+                <w:szCs w:val="20"/>
+              </w:rPr>
+              <w:t>Hrs</w:t>
+            </w:r>
+            <w:proofErr w:type="spellEnd"/>
+            <w:r>
+              <w:rPr>
+                <w:rFonts w:ascii="Calibri Light" w:eastAsia="Times New Roman" w:hAnsi="Calibri Light" w:cs="Calibri Light"/>
+                <w:b/>
+                <w:sz w:val="20"/>
+                <w:szCs w:val="20"/>
+              </w:rPr>
+              <w:t>)</w:t>
             </w:r>
           </w:p>
         </w:tc>
@@ -4299,41 +4432,6 @@
                 <w:szCs w:val="20"/>
               </w:rPr>
               <w:t>ATRIBUIBLE</w:t>
-            </w:r>
-          </w:p>
-        </w:tc>
-      </w:tr>
-      <w:bookmarkEnd w:id="0"/>
-      <w:tr>
-        <w:trPr>
-          <w:trHeight w:val="450"/>
-        </w:trPr>
-        <w:tc>
-          <w:tcPr>
-            <w:tcW w:w="15717" w:type="dxa"/>
-            <w:gridSpan w:val="15"/>
-            <w:shd w:val="clear" w:color="auto" w:fill="auto"/>
-            <w:vAlign w:val="center"/>
-          </w:tcPr>
-          <w:p>
-            <w:pPr>
-              <w:spacing w:after="0" w:line="240" w:lineRule="auto"/>
-              <w:jc w:val="center"/>
-              <w:rPr>
-                <w:rFonts w:asciiTheme="majorHAnsi" w:eastAsia="Times New Roman" w:hAnsiTheme="majorHAnsi" w:cstheme="majorHAnsi"/>
-                <w:sz w:val="18"/>
-                <w:szCs w:val="18"/>
-                <w:lang w:val="en-US"/>
-              </w:rPr>
-            </w:pPr>
-            <w:r>
-              <w:rPr>
-                <w:rFonts w:ascii="Calibri Light" w:eastAsia="Times New Roman" w:hAnsi="Calibri Light" w:cs="Calibri Light"/>
-                <w:sz w:val="18"/>
-                <w:szCs w:val="20"/>
-                <w:lang w:val="en-US"/>
-              </w:rPr>
-              <w:t>{%tr for reporte in reportes %}</w:t>
             </w:r>
           </w:p>
         </w:tc>
@@ -4344,6 +4442,100 @@
         </w:trPr>
         <w:tc>
           <w:tcPr>
+            <w:tcW w:w="15717" w:type="dxa"/>
+            <w:gridSpan w:val="15"/>
+            <w:shd w:val="clear" w:color="auto" w:fill="auto"/>
+            <w:vAlign w:val="center"/>
+          </w:tcPr>
+          <w:p>
+            <w:pPr>
+              <w:spacing w:after="0" w:line="240" w:lineRule="auto"/>
+              <w:jc w:val="center"/>
+              <w:rPr>
+                <w:rFonts w:asciiTheme="majorHAnsi" w:eastAsia="Times New Roman" w:hAnsiTheme="majorHAnsi" w:cstheme="majorHAnsi"/>
+                <w:sz w:val="18"/>
+                <w:szCs w:val="18"/>
+                <w:lang w:val="en-US"/>
+              </w:rPr>
+            </w:pPr>
+            <w:r>
+              <w:rPr>
+                <w:rFonts w:ascii="Calibri Light" w:eastAsia="Times New Roman" w:hAnsi="Calibri Light" w:cs="Calibri Light"/>
+                <w:sz w:val="18"/>
+                <w:szCs w:val="20"/>
+                <w:lang w:val="en-US"/>
+              </w:rPr>
+              <w:t>{%</w:t>
+            </w:r>
+            <w:proofErr w:type="spellStart"/>
+            <w:r>
+              <w:rPr>
+                <w:rFonts w:ascii="Calibri Light" w:eastAsia="Times New Roman" w:hAnsi="Calibri Light" w:cs="Calibri Light"/>
+                <w:sz w:val="18"/>
+                <w:szCs w:val="20"/>
+                <w:lang w:val="en-US"/>
+              </w:rPr>
+              <w:t>tr</w:t>
+            </w:r>
+            <w:proofErr w:type="spellEnd"/>
+            <w:r>
+              <w:rPr>
+                <w:rFonts w:ascii="Calibri Light" w:eastAsia="Times New Roman" w:hAnsi="Calibri Light" w:cs="Calibri Light"/>
+                <w:sz w:val="18"/>
+                <w:szCs w:val="20"/>
+                <w:lang w:val="en-US"/>
+              </w:rPr>
+              <w:t xml:space="preserve"> for </w:t>
+            </w:r>
+            <w:proofErr w:type="spellStart"/>
+            <w:r>
+              <w:rPr>
+                <w:rFonts w:ascii="Calibri Light" w:eastAsia="Times New Roman" w:hAnsi="Calibri Light" w:cs="Calibri Light"/>
+                <w:sz w:val="18"/>
+                <w:szCs w:val="20"/>
+                <w:lang w:val="en-US"/>
+              </w:rPr>
+              <w:t>reporte</w:t>
+            </w:r>
+            <w:proofErr w:type="spellEnd"/>
+            <w:r>
+              <w:rPr>
+                <w:rFonts w:ascii="Calibri Light" w:eastAsia="Times New Roman" w:hAnsi="Calibri Light" w:cs="Calibri Light"/>
+                <w:sz w:val="18"/>
+                <w:szCs w:val="20"/>
+                <w:lang w:val="en-US"/>
+              </w:rPr>
+              <w:t xml:space="preserve"> in </w:t>
+            </w:r>
+            <w:proofErr w:type="spellStart"/>
+            <w:r>
+              <w:rPr>
+                <w:rFonts w:ascii="Calibri Light" w:eastAsia="Times New Roman" w:hAnsi="Calibri Light" w:cs="Calibri Light"/>
+                <w:sz w:val="18"/>
+                <w:szCs w:val="20"/>
+                <w:lang w:val="en-US"/>
+              </w:rPr>
+              <w:t>reportes</w:t>
+            </w:r>
+            <w:proofErr w:type="spellEnd"/>
+            <w:r>
+              <w:rPr>
+                <w:rFonts w:ascii="Calibri Light" w:eastAsia="Times New Roman" w:hAnsi="Calibri Light" w:cs="Calibri Light"/>
+                <w:sz w:val="18"/>
+                <w:szCs w:val="20"/>
+                <w:lang w:val="en-US"/>
+              </w:rPr>
+              <w:t xml:space="preserve"> %}</w:t>
+            </w:r>
+          </w:p>
+        </w:tc>
+      </w:tr>
+      <w:tr>
+        <w:trPr>
+          <w:trHeight w:val="450"/>
+        </w:trPr>
+        <w:tc>
+          <w:tcPr>
             <w:tcW w:w="975" w:type="dxa"/>
             <w:shd w:val="clear" w:color="auto" w:fill="auto"/>
             <w:vAlign w:val="center"/>
@@ -4363,7 +4555,25 @@
                 <w:sz w:val="18"/>
                 <w:szCs w:val="20"/>
               </w:rPr>
-              <w:t>{{ reporte.nro_incidencia }}</w:t>
+              <w:t xml:space="preserve">{{ </w:t>
+            </w:r>
+            <w:proofErr w:type="spellStart"/>
+            <w:r>
+              <w:rPr>
+                <w:rFonts w:ascii="Calibri Light" w:eastAsia="Times New Roman" w:hAnsi="Calibri Light" w:cs="Calibri Light"/>
+                <w:sz w:val="18"/>
+                <w:szCs w:val="20"/>
+              </w:rPr>
+              <w:t>reporte.nro_incidencia</w:t>
+            </w:r>
+            <w:proofErr w:type="spellEnd"/>
+            <w:r>
+              <w:rPr>
+                <w:rFonts w:ascii="Calibri Light" w:eastAsia="Times New Roman" w:hAnsi="Calibri Light" w:cs="Calibri Light"/>
+                <w:sz w:val="18"/>
+                <w:szCs w:val="20"/>
+              </w:rPr>
+              <w:t xml:space="preserve"> }}</w:t>
             </w:r>
           </w:p>
         </w:tc>
@@ -4387,7 +4597,16 @@
                 <w:sz w:val="18"/>
                 <w:szCs w:val="20"/>
               </w:rPr>
-              <w:t>{{ reporte.</w:t>
+              <w:t xml:space="preserve">{{ </w:t>
+            </w:r>
+            <w:proofErr w:type="spellStart"/>
+            <w:r>
+              <w:rPr>
+                <w:rFonts w:ascii="Calibri Light" w:eastAsia="Times New Roman" w:hAnsi="Calibri Light" w:cs="Calibri Light"/>
+                <w:sz w:val="18"/>
+                <w:szCs w:val="20"/>
+              </w:rPr>
+              <w:t>reporte.</w:t>
             </w:r>
             <w:r>
               <w:rPr>
@@ -4397,6 +4616,7 @@
               </w:rPr>
               <w:t>canal_ingreso</w:t>
             </w:r>
+            <w:proofErr w:type="spellEnd"/>
             <w:r>
               <w:rPr>
                 <w:rFonts w:ascii="Calibri Light" w:eastAsia="Times New Roman" w:hAnsi="Calibri Light" w:cs="Calibri Light"/>
@@ -4429,6 +4649,7 @@
               </w:rPr>
               <w:t xml:space="preserve">{{ </w:t>
             </w:r>
+            <w:proofErr w:type="spellStart"/>
             <w:r>
               <w:rPr>
                 <w:rFonts w:ascii="Calibri Light" w:eastAsia="Times New Roman" w:hAnsi="Calibri Light" w:cs="Calibri Light"/>
@@ -4437,6 +4658,7 @@
               </w:rPr>
               <w:t>reporte.interrupcion_inicio</w:t>
             </w:r>
+            <w:proofErr w:type="spellEnd"/>
             <w:r>
               <w:rPr>
                 <w:rFonts w:ascii="Calibri Light" w:eastAsia="Times New Roman" w:hAnsi="Calibri Light" w:cs="Calibri Light"/>
@@ -4467,7 +4689,25 @@
                 <w:sz w:val="18"/>
                 <w:szCs w:val="20"/>
               </w:rPr>
-              <w:t>{{ reporte.fecha_hora_solicitud }}</w:t>
+              <w:t xml:space="preserve">{{ </w:t>
+            </w:r>
+            <w:proofErr w:type="spellStart"/>
+            <w:r>
+              <w:rPr>
+                <w:rFonts w:ascii="Calibri Light" w:eastAsia="Times New Roman" w:hAnsi="Calibri Light" w:cs="Calibri Light"/>
+                <w:sz w:val="18"/>
+                <w:szCs w:val="20"/>
+              </w:rPr>
+              <w:t>reporte.fecha_hora_solicitud</w:t>
+            </w:r>
+            <w:proofErr w:type="spellEnd"/>
+            <w:r>
+              <w:rPr>
+                <w:rFonts w:ascii="Calibri Light" w:eastAsia="Times New Roman" w:hAnsi="Calibri Light" w:cs="Calibri Light"/>
+                <w:sz w:val="18"/>
+                <w:szCs w:val="20"/>
+              </w:rPr>
+              <w:t xml:space="preserve"> }}</w:t>
             </w:r>
           </w:p>
         </w:tc>
@@ -4492,7 +4732,25 @@
                 <w:sz w:val="18"/>
                 <w:szCs w:val="20"/>
               </w:rPr>
-              <w:t>{{ reporte.fecha_generacion }}</w:t>
+              <w:t xml:space="preserve">{{ </w:t>
+            </w:r>
+            <w:proofErr w:type="spellStart"/>
+            <w:r>
+              <w:rPr>
+                <w:rFonts w:ascii="Calibri Light" w:eastAsia="Times New Roman" w:hAnsi="Calibri Light" w:cs="Calibri Light"/>
+                <w:sz w:val="18"/>
+                <w:szCs w:val="20"/>
+              </w:rPr>
+              <w:t>reporte.fecha_generacion</w:t>
+            </w:r>
+            <w:proofErr w:type="spellEnd"/>
+            <w:r>
+              <w:rPr>
+                <w:rFonts w:ascii="Calibri Light" w:eastAsia="Times New Roman" w:hAnsi="Calibri Light" w:cs="Calibri Light"/>
+                <w:sz w:val="18"/>
+                <w:szCs w:val="20"/>
+              </w:rPr>
+              <w:t xml:space="preserve"> }}</w:t>
             </w:r>
           </w:p>
         </w:tc>
@@ -4516,7 +4774,25 @@
                 <w:sz w:val="18"/>
                 <w:szCs w:val="20"/>
               </w:rPr>
-              <w:t>{{ reporte.fecha_hora_llegada_personal }}</w:t>
+              <w:t xml:space="preserve">{{ </w:t>
+            </w:r>
+            <w:proofErr w:type="spellStart"/>
+            <w:r>
+              <w:rPr>
+                <w:rFonts w:ascii="Calibri Light" w:eastAsia="Times New Roman" w:hAnsi="Calibri Light" w:cs="Calibri Light"/>
+                <w:sz w:val="18"/>
+                <w:szCs w:val="20"/>
+              </w:rPr>
+              <w:t>reporte.fecha_hora_llegada_personal</w:t>
+            </w:r>
+            <w:proofErr w:type="spellEnd"/>
+            <w:r>
+              <w:rPr>
+                <w:rFonts w:ascii="Calibri Light" w:eastAsia="Times New Roman" w:hAnsi="Calibri Light" w:cs="Calibri Light"/>
+                <w:sz w:val="18"/>
+                <w:szCs w:val="20"/>
+              </w:rPr>
+              <w:t xml:space="preserve"> }}</w:t>
             </w:r>
           </w:p>
         </w:tc>
@@ -4540,7 +4816,25 @@
                 <w:sz w:val="18"/>
                 <w:szCs w:val="20"/>
               </w:rPr>
-              <w:t>{{ reporte.tiempo_llegada_personal }}</w:t>
+              <w:t xml:space="preserve">{{ </w:t>
+            </w:r>
+            <w:proofErr w:type="spellStart"/>
+            <w:r>
+              <w:rPr>
+                <w:rFonts w:ascii="Calibri Light" w:eastAsia="Times New Roman" w:hAnsi="Calibri Light" w:cs="Calibri Light"/>
+                <w:sz w:val="18"/>
+                <w:szCs w:val="20"/>
+              </w:rPr>
+              <w:t>reporte.tiempo_llegada_personal</w:t>
+            </w:r>
+            <w:proofErr w:type="spellEnd"/>
+            <w:r>
+              <w:rPr>
+                <w:rFonts w:ascii="Calibri Light" w:eastAsia="Times New Roman" w:hAnsi="Calibri Light" w:cs="Calibri Light"/>
+                <w:sz w:val="18"/>
+                <w:szCs w:val="20"/>
+              </w:rPr>
+              <w:t xml:space="preserve"> }}</w:t>
             </w:r>
           </w:p>
         </w:tc>
@@ -4564,7 +4858,25 @@
                 <w:sz w:val="18"/>
                 <w:szCs w:val="20"/>
               </w:rPr>
-              <w:t>{{ reporte.interrupcion_fin }}</w:t>
+              <w:t xml:space="preserve">{{ </w:t>
+            </w:r>
+            <w:proofErr w:type="spellStart"/>
+            <w:r>
+              <w:rPr>
+                <w:rFonts w:ascii="Calibri Light" w:eastAsia="Times New Roman" w:hAnsi="Calibri Light" w:cs="Calibri Light"/>
+                <w:sz w:val="18"/>
+                <w:szCs w:val="20"/>
+              </w:rPr>
+              <w:t>reporte.interrupcion_fin</w:t>
+            </w:r>
+            <w:proofErr w:type="spellEnd"/>
+            <w:r>
+              <w:rPr>
+                <w:rFonts w:ascii="Calibri Light" w:eastAsia="Times New Roman" w:hAnsi="Calibri Light" w:cs="Calibri Light"/>
+                <w:sz w:val="18"/>
+                <w:szCs w:val="20"/>
+              </w:rPr>
+              <w:t xml:space="preserve"> }}</w:t>
             </w:r>
           </w:p>
         </w:tc>
@@ -4589,7 +4901,25 @@
                 <w:sz w:val="18"/>
                 <w:szCs w:val="20"/>
               </w:rPr>
-              <w:t>{{ reporte.cid }}</w:t>
+              <w:t xml:space="preserve">{{ </w:t>
+            </w:r>
+            <w:proofErr w:type="spellStart"/>
+            <w:r>
+              <w:rPr>
+                <w:rFonts w:ascii="Calibri Light" w:eastAsia="Times New Roman" w:hAnsi="Calibri Light" w:cs="Calibri Light"/>
+                <w:sz w:val="18"/>
+                <w:szCs w:val="20"/>
+              </w:rPr>
+              <w:t>reporte.cid</w:t>
+            </w:r>
+            <w:proofErr w:type="spellEnd"/>
+            <w:r>
+              <w:rPr>
+                <w:rFonts w:ascii="Calibri Light" w:eastAsia="Times New Roman" w:hAnsi="Calibri Light" w:cs="Calibri Light"/>
+                <w:sz w:val="18"/>
+                <w:szCs w:val="20"/>
+              </w:rPr>
+              <w:t xml:space="preserve"> }}</w:t>
             </w:r>
           </w:p>
         </w:tc>
@@ -4614,7 +4944,25 @@
                 <w:sz w:val="18"/>
                 <w:szCs w:val="20"/>
               </w:rPr>
-              <w:t>{{ reporte.tipo_caso }}</w:t>
+              <w:t xml:space="preserve">{{ </w:t>
+            </w:r>
+            <w:proofErr w:type="spellStart"/>
+            <w:r>
+              <w:rPr>
+                <w:rFonts w:ascii="Calibri Light" w:eastAsia="Times New Roman" w:hAnsi="Calibri Light" w:cs="Calibri Light"/>
+                <w:sz w:val="18"/>
+                <w:szCs w:val="20"/>
+              </w:rPr>
+              <w:t>reporte.tipo_caso</w:t>
+            </w:r>
+            <w:proofErr w:type="spellEnd"/>
+            <w:r>
+              <w:rPr>
+                <w:rFonts w:ascii="Calibri Light" w:eastAsia="Times New Roman" w:hAnsi="Calibri Light" w:cs="Calibri Light"/>
+                <w:sz w:val="18"/>
+                <w:szCs w:val="20"/>
+              </w:rPr>
+              <w:t xml:space="preserve"> }}</w:t>
             </w:r>
           </w:p>
         </w:tc>
@@ -4639,7 +4987,25 @@
                 <w:sz w:val="18"/>
                 <w:szCs w:val="20"/>
               </w:rPr>
-              <w:t>{{ reporte.tipificacion_problema }}</w:t>
+              <w:t xml:space="preserve">{{ </w:t>
+            </w:r>
+            <w:proofErr w:type="spellStart"/>
+            <w:r>
+              <w:rPr>
+                <w:rFonts w:ascii="Calibri Light" w:eastAsia="Times New Roman" w:hAnsi="Calibri Light" w:cs="Calibri Light"/>
+                <w:sz w:val="18"/>
+                <w:szCs w:val="20"/>
+              </w:rPr>
+              <w:t>reporte.tipificacion_problema</w:t>
+            </w:r>
+            <w:proofErr w:type="spellEnd"/>
+            <w:r>
+              <w:rPr>
+                <w:rFonts w:ascii="Calibri Light" w:eastAsia="Times New Roman" w:hAnsi="Calibri Light" w:cs="Calibri Light"/>
+                <w:sz w:val="18"/>
+                <w:szCs w:val="20"/>
+              </w:rPr>
+              <w:t xml:space="preserve"> }}</w:t>
             </w:r>
           </w:p>
         </w:tc>
@@ -4665,7 +5031,16 @@
                 <w:sz w:val="18"/>
                 <w:szCs w:val="20"/>
               </w:rPr>
-              <w:t>{{ re</w:t>
+              <w:t xml:space="preserve">{{ </w:t>
+            </w:r>
+            <w:proofErr w:type="spellStart"/>
+            <w:r>
+              <w:rPr>
+                <w:rFonts w:ascii="Calibri Light" w:eastAsia="Times New Roman" w:hAnsi="Calibri Light" w:cs="Calibri Light"/>
+                <w:sz w:val="18"/>
+                <w:szCs w:val="20"/>
+              </w:rPr>
+              <w:t>re</w:t>
             </w:r>
             <w:r>
               <w:rPr>
@@ -4675,6 +5050,7 @@
               </w:rPr>
               <w:t>porte.tipificacion_interrupcion</w:t>
             </w:r>
+            <w:proofErr w:type="spellEnd"/>
             <w:r>
               <w:rPr>
                 <w:rFonts w:ascii="Calibri Light" w:eastAsia="Times New Roman" w:hAnsi="Calibri Light" w:cs="Calibri Light"/>
@@ -4707,7 +5083,16 @@
                 <w:sz w:val="18"/>
                 <w:szCs w:val="20"/>
               </w:rPr>
-              <w:t>{{ report</w:t>
+              <w:t xml:space="preserve">{{ </w:t>
+            </w:r>
+            <w:proofErr w:type="spellStart"/>
+            <w:r>
+              <w:rPr>
+                <w:rFonts w:ascii="Calibri Light" w:eastAsia="Times New Roman" w:hAnsi="Calibri Light" w:cs="Calibri Light"/>
+                <w:sz w:val="18"/>
+                <w:szCs w:val="20"/>
+              </w:rPr>
+              <w:t>report</w:t>
             </w:r>
             <w:r>
               <w:rPr>
@@ -4717,6 +5102,7 @@
               </w:rPr>
               <w:t>e.tiempo_interrupcion</w:t>
             </w:r>
+            <w:proofErr w:type="spellEnd"/>
             <w:r>
               <w:rPr>
                 <w:rFonts w:ascii="Calibri Light" w:eastAsia="Times New Roman" w:hAnsi="Calibri Light" w:cs="Calibri Light"/>
@@ -4749,7 +5135,25 @@
                 <w:sz w:val="18"/>
                 <w:szCs w:val="20"/>
               </w:rPr>
-              <w:t>{{ reporte.horas_excedidas_plazo_reparacion_bases }}</w:t>
+              <w:t xml:space="preserve">{{ </w:t>
+            </w:r>
+            <w:proofErr w:type="spellStart"/>
+            <w:r>
+              <w:rPr>
+                <w:rFonts w:ascii="Calibri Light" w:eastAsia="Times New Roman" w:hAnsi="Calibri Light" w:cs="Calibri Light"/>
+                <w:sz w:val="18"/>
+                <w:szCs w:val="20"/>
+              </w:rPr>
+              <w:t>reporte.horas_excedidas_plazo_reparacion_bases</w:t>
+            </w:r>
+            <w:proofErr w:type="spellEnd"/>
+            <w:r>
+              <w:rPr>
+                <w:rFonts w:ascii="Calibri Light" w:eastAsia="Times New Roman" w:hAnsi="Calibri Light" w:cs="Calibri Light"/>
+                <w:sz w:val="18"/>
+                <w:szCs w:val="20"/>
+              </w:rPr>
+              <w:t xml:space="preserve"> }}</w:t>
             </w:r>
           </w:p>
         </w:tc>
@@ -4768,6 +5172,42 @@
                 <w:szCs w:val="18"/>
               </w:rPr>
             </w:pPr>
+            <w:r>
+              <w:rPr>
+                <w:rFonts w:asciiTheme="majorHAnsi" w:eastAsia="Times New Roman" w:hAnsiTheme="majorHAnsi" w:cstheme="majorHAnsi"/>
+                <w:sz w:val="18"/>
+                <w:szCs w:val="18"/>
+              </w:rPr>
+              <w:t xml:space="preserve">{{ </w:t>
+            </w:r>
+            <w:proofErr w:type="spellStart"/>
+            <w:r>
+              <w:rPr>
+                <w:rFonts w:asciiTheme="majorHAnsi" w:eastAsia="Times New Roman" w:hAnsiTheme="majorHAnsi" w:cstheme="majorHAnsi"/>
+                <w:sz w:val="18"/>
+                <w:szCs w:val="18"/>
+              </w:rPr>
+              <w:t>reporte.tipi</w:t>
+            </w:r>
+            <w:bookmarkStart w:id="0" w:name="_GoBack"/>
+            <w:bookmarkEnd w:id="0"/>
+            <w:r>
+              <w:rPr>
+                <w:rFonts w:asciiTheme="majorHAnsi" w:eastAsia="Times New Roman" w:hAnsiTheme="majorHAnsi" w:cstheme="majorHAnsi"/>
+                <w:sz w:val="18"/>
+                <w:szCs w:val="18"/>
+              </w:rPr>
+              <w:t>ficacion_tipo</w:t>
+            </w:r>
+            <w:proofErr w:type="spellEnd"/>
+            <w:r>
+              <w:rPr>
+                <w:rFonts w:asciiTheme="majorHAnsi" w:eastAsia="Times New Roman" w:hAnsiTheme="majorHAnsi" w:cstheme="majorHAnsi"/>
+                <w:sz w:val="18"/>
+                <w:szCs w:val="18"/>
+              </w:rPr>
+              <w:t xml:space="preserve"> }}</w:t>
+            </w:r>
           </w:p>
         </w:tc>
       </w:tr>
@@ -4798,7 +5238,43 @@
                 <w:sz w:val="18"/>
                 <w:szCs w:val="20"/>
               </w:rPr>
-              <w:t>{%tr endfor %}</w:t>
+              <w:t>{%</w:t>
+            </w:r>
+            <w:proofErr w:type="spellStart"/>
+            <w:r>
+              <w:rPr>
+                <w:rFonts w:ascii="Calibri Light" w:eastAsia="Times New Roman" w:hAnsi="Calibri Light" w:cs="Calibri Light"/>
+                <w:sz w:val="18"/>
+                <w:szCs w:val="20"/>
+              </w:rPr>
+              <w:t>tr</w:t>
+            </w:r>
+            <w:proofErr w:type="spellEnd"/>
+            <w:r>
+              <w:rPr>
+                <w:rFonts w:ascii="Calibri Light" w:eastAsia="Times New Roman" w:hAnsi="Calibri Light" w:cs="Calibri Light"/>
+                <w:sz w:val="18"/>
+                <w:szCs w:val="20"/>
+              </w:rPr>
+              <w:t xml:space="preserve"> </w:t>
+            </w:r>
+            <w:proofErr w:type="spellStart"/>
+            <w:r>
+              <w:rPr>
+                <w:rFonts w:ascii="Calibri Light" w:eastAsia="Times New Roman" w:hAnsi="Calibri Light" w:cs="Calibri Light"/>
+                <w:sz w:val="18"/>
+                <w:szCs w:val="20"/>
+              </w:rPr>
+              <w:t>endfor</w:t>
+            </w:r>
+            <w:proofErr w:type="spellEnd"/>
+            <w:r>
+              <w:rPr>
+                <w:rFonts w:ascii="Calibri Light" w:eastAsia="Times New Roman" w:hAnsi="Calibri Light" w:cs="Calibri Light"/>
+                <w:sz w:val="18"/>
+                <w:szCs w:val="20"/>
+              </w:rPr>
+              <w:t xml:space="preserve"> %}</w:t>
             </w:r>
           </w:p>
         </w:tc>
@@ -4817,7 +5293,15 @@
     <w:p>
       <w:r>
         <w:lastRenderedPageBreak/>
-        <w:t>{% for reporte in reportes %}</w:t>
+        <w:t xml:space="preserve">{% </w:t>
+      </w:r>
+      <w:proofErr w:type="spellStart"/>
+      <w:r>
+        <w:t>for</w:t>
+      </w:r>
+      <w:proofErr w:type="spellEnd"/>
+      <w:r>
+        <w:t xml:space="preserve"> reporte in reportes %}</w:t>
       </w:r>
       <w:r>
         <w:rPr>
@@ -4998,7 +5482,25 @@
                 <w:sz w:val="20"/>
                 <w:szCs w:val="20"/>
               </w:rPr>
-              <w:t>{{ reporte.nro_incidencia }}</w:t>
+              <w:t xml:space="preserve">{{ </w:t>
+            </w:r>
+            <w:proofErr w:type="spellStart"/>
+            <w:r>
+              <w:rPr>
+                <w:rFonts w:ascii="Arial" w:hAnsi="Arial" w:cs="Arial"/>
+                <w:sz w:val="20"/>
+                <w:szCs w:val="20"/>
+              </w:rPr>
+              <w:t>reporte.nro_incidencia</w:t>
+            </w:r>
+            <w:proofErr w:type="spellEnd"/>
+            <w:r>
+              <w:rPr>
+                <w:rFonts w:ascii="Arial" w:hAnsi="Arial" w:cs="Arial"/>
+                <w:sz w:val="20"/>
+                <w:szCs w:val="20"/>
+              </w:rPr>
+              <w:t xml:space="preserve"> }}</w:t>
             </w:r>
           </w:p>
         </w:tc>
@@ -5070,7 +5572,25 @@
                 <w:sz w:val="20"/>
                 <w:szCs w:val="20"/>
               </w:rPr>
-              <w:t>{{ reporte.interrupcion_inicio }}</w:t>
+              <w:t xml:space="preserve">{{ </w:t>
+            </w:r>
+            <w:proofErr w:type="spellStart"/>
+            <w:r>
+              <w:rPr>
+                <w:rFonts w:ascii="Arial" w:hAnsi="Arial" w:cs="Arial"/>
+                <w:sz w:val="20"/>
+                <w:szCs w:val="20"/>
+              </w:rPr>
+              <w:t>reporte.interrupcion_inicio</w:t>
+            </w:r>
+            <w:proofErr w:type="spellEnd"/>
+            <w:r>
+              <w:rPr>
+                <w:rFonts w:ascii="Arial" w:hAnsi="Arial" w:cs="Arial"/>
+                <w:sz w:val="20"/>
+                <w:szCs w:val="20"/>
+              </w:rPr>
+              <w:t xml:space="preserve"> }}</w:t>
             </w:r>
           </w:p>
         </w:tc>
@@ -5147,7 +5667,25 @@
                 <w:sz w:val="20"/>
                 <w:szCs w:val="20"/>
               </w:rPr>
-              <w:t>{{ reporte.interrupcion_fin }}</w:t>
+              <w:t xml:space="preserve">{{ </w:t>
+            </w:r>
+            <w:proofErr w:type="spellStart"/>
+            <w:r>
+              <w:rPr>
+                <w:rFonts w:ascii="Arial" w:hAnsi="Arial" w:cs="Arial"/>
+                <w:sz w:val="20"/>
+                <w:szCs w:val="20"/>
+              </w:rPr>
+              <w:t>reporte.interrupcion_fin</w:t>
+            </w:r>
+            <w:proofErr w:type="spellEnd"/>
+            <w:r>
+              <w:rPr>
+                <w:rFonts w:ascii="Arial" w:hAnsi="Arial" w:cs="Arial"/>
+                <w:sz w:val="20"/>
+                <w:szCs w:val="20"/>
+              </w:rPr>
+              <w:t xml:space="preserve"> }}</w:t>
             </w:r>
           </w:p>
         </w:tc>
@@ -5236,8 +5774,21 @@
       <w:pPr>
         <w:spacing w:line="256" w:lineRule="auto"/>
       </w:pPr>
+      <w:proofErr w:type="gramStart"/>
       <w:r>
-        <w:t>{{ reporte.descripcion_problema }}</w:t>
+        <w:t xml:space="preserve">{{ </w:t>
+      </w:r>
+      <w:proofErr w:type="spellStart"/>
+      <w:r>
+        <w:t>reporte</w:t>
+      </w:r>
+      <w:proofErr w:type="gramEnd"/>
+      <w:r>
+        <w:t>.descripcion_problema</w:t>
+      </w:r>
+      <w:proofErr w:type="spellEnd"/>
+      <w:r>
+        <w:t xml:space="preserve"> }}</w:t>
       </w:r>
     </w:p>
     <w:p>
@@ -5259,8 +5810,21 @@
         <w:spacing w:line="256" w:lineRule="auto"/>
         <w:jc w:val="both"/>
       </w:pPr>
+      <w:proofErr w:type="gramStart"/>
       <w:r>
-        <w:t>{{ reporte.it_determinacion_de_la_causa }}</w:t>
+        <w:t xml:space="preserve">{{ </w:t>
+      </w:r>
+      <w:proofErr w:type="spellStart"/>
+      <w:r>
+        <w:t>reporte.it</w:t>
+      </w:r>
+      <w:proofErr w:type="gramEnd"/>
+      <w:r>
+        <w:t>_determinacion_de_la_causa</w:t>
+      </w:r>
+      <w:proofErr w:type="spellEnd"/>
+      <w:r>
+        <w:t xml:space="preserve"> }}</w:t>
       </w:r>
     </w:p>
     <w:p>
@@ -5279,8 +5843,21 @@
       <w:pPr>
         <w:spacing w:line="256" w:lineRule="auto"/>
       </w:pPr>
+      <w:proofErr w:type="gramStart"/>
       <w:r>
-        <w:t>{{ reporte.it_medidas_tomadas }}</w:t>
+        <w:t xml:space="preserve">{{ </w:t>
+      </w:r>
+      <w:proofErr w:type="spellStart"/>
+      <w:r>
+        <w:t>reporte.it</w:t>
+      </w:r>
+      <w:proofErr w:type="gramEnd"/>
+      <w:r>
+        <w:t>_medidas_tomadas</w:t>
+      </w:r>
+      <w:proofErr w:type="spellEnd"/>
+      <w:r>
+        <w:t xml:space="preserve"> }}</w:t>
       </w:r>
     </w:p>
     <w:p>
@@ -5309,11 +5886,33 @@
           <w:lang w:val="es-ES"/>
         </w:rPr>
       </w:pPr>
+      <w:proofErr w:type="gramStart"/>
       <w:r>
         <w:rPr>
           <w:lang w:val="es-ES"/>
         </w:rPr>
-        <w:t>{{ reporte.mejoras }}</w:t>
+        <w:t xml:space="preserve">{{ </w:t>
+      </w:r>
+      <w:proofErr w:type="spellStart"/>
+      <w:r>
+        <w:rPr>
+          <w:lang w:val="es-ES"/>
+        </w:rPr>
+        <w:t>reporte</w:t>
+      </w:r>
+      <w:proofErr w:type="gramEnd"/>
+      <w:r>
+        <w:rPr>
+          <w:lang w:val="es-ES"/>
+        </w:rPr>
+        <w:t>.mejoras</w:t>
+      </w:r>
+      <w:proofErr w:type="spellEnd"/>
+      <w:r>
+        <w:rPr>
+          <w:lang w:val="es-ES"/>
+        </w:rPr>
+        <w:t xml:space="preserve"> }}</w:t>
       </w:r>
     </w:p>
     <w:p>
@@ -5342,8 +5941,21 @@
           <w:u w:val="single"/>
         </w:rPr>
       </w:pPr>
+      <w:proofErr w:type="gramStart"/>
       <w:r>
-        <w:t>{{ reporte.it_conclusiones }}</w:t>
+        <w:t xml:space="preserve">{{ </w:t>
+      </w:r>
+      <w:proofErr w:type="spellStart"/>
+      <w:r>
+        <w:t>reporte.it</w:t>
+      </w:r>
+      <w:proofErr w:type="gramEnd"/>
+      <w:r>
+        <w:t>_conclusiones</w:t>
+      </w:r>
+      <w:proofErr w:type="spellEnd"/>
+      <w:r>
+        <w:t xml:space="preserve"> }}</w:t>
       </w:r>
     </w:p>
     <w:p>
@@ -5353,7 +5965,15 @@
         </w:rPr>
       </w:pPr>
       <w:r>
-        <w:t>{% endfor %}</w:t>
+        <w:t xml:space="preserve">{% </w:t>
+      </w:r>
+      <w:proofErr w:type="spellStart"/>
+      <w:r>
+        <w:t>endfor</w:t>
+      </w:r>
+      <w:proofErr w:type="spellEnd"/>
+      <w:r>
+        <w:t xml:space="preserve"> %}</w:t>
       </w:r>
     </w:p>
     <w:p>
@@ -5518,7 +6138,7 @@
         <w:noProof/>
         <w:sz w:val="16"/>
       </w:rPr>
-      <w:t>3</w:t>
+      <w:t>4</w:t>
     </w:r>
     <w:r>
       <w:rPr>
@@ -6808,7 +7428,7 @@
 </file>
 
 <file path=customXml/itemProps1.xml><?xml version="1.0" encoding="utf-8"?>
-<ds:datastoreItem xmlns:ds="http://schemas.openxmlformats.org/officeDocument/2006/customXml" ds:itemID="{28B5924D-520C-420A-8665-BBDD1D1825B8}">
+<ds:datastoreItem xmlns:ds="http://schemas.openxmlformats.org/officeDocument/2006/customXml" ds:itemID="{51A7D09C-8033-4C41-B089-89EF9B9283BF}">
   <ds:schemaRefs>
     <ds:schemaRef ds:uri="http://schemas.openxmlformats.org/officeDocument/2006/bibliography"/>
   </ds:schemaRefs>

</xml_diff>

<commit_message>
fix: adjust file path resolution and ensure correct data type for merging
</commit_message>
<xml_diff>
--- a/scripts/apis/templates/informes/plantilla_pronatel_logo.docx
+++ b/scripts/apis/templates/informes/plantilla_pronatel_logo.docx
@@ -5187,17 +5187,7 @@
                 <w:sz w:val="18"/>
                 <w:szCs w:val="18"/>
               </w:rPr>
-              <w:t>reporte.tipi</w:t>
-            </w:r>
-            <w:bookmarkStart w:id="0" w:name="_GoBack"/>
-            <w:bookmarkEnd w:id="0"/>
-            <w:r>
-              <w:rPr>
-                <w:rFonts w:asciiTheme="majorHAnsi" w:eastAsia="Times New Roman" w:hAnsiTheme="majorHAnsi" w:cstheme="majorHAnsi"/>
-                <w:sz w:val="18"/>
-                <w:szCs w:val="18"/>
-              </w:rPr>
-              <w:t>ficacion_tipo</w:t>
+              <w:t>reporte.tipificacion_tipo</w:t>
             </w:r>
             <w:proofErr w:type="spellEnd"/>
             <w:r>
@@ -5742,7 +5732,34 @@
               <w:jc w:val="both"/>
             </w:pPr>
             <w:r>
-              <w:t>SAÑA - 22088524</w:t>
+              <w:t xml:space="preserve">{{ </w:t>
+            </w:r>
+            <w:proofErr w:type="spellStart"/>
+            <w:r>
+              <w:t>reporte.sede</w:t>
+            </w:r>
+            <w:proofErr w:type="spellEnd"/>
+            <w:r>
+              <w:t xml:space="preserve"> </w:t>
+            </w:r>
+            <w:bookmarkStart w:id="0" w:name="_GoBack"/>
+            <w:bookmarkEnd w:id="0"/>
+            <w:r>
+              <w:t>}}</w:t>
+            </w:r>
+            <w:r>
+              <w:t xml:space="preserve"> – {{ </w:t>
+            </w:r>
+            <w:proofErr w:type="spellStart"/>
+            <w:r>
+              <w:t>reporte.</w:t>
+            </w:r>
+            <w:r>
+              <w:t>cid</w:t>
+            </w:r>
+            <w:proofErr w:type="spellEnd"/>
+            <w:r>
+              <w:t xml:space="preserve"> }}</w:t>
             </w:r>
           </w:p>
         </w:tc>
@@ -7428,7 +7445,7 @@
 </file>
 
 <file path=customXml/itemProps1.xml><?xml version="1.0" encoding="utf-8"?>
-<ds:datastoreItem xmlns:ds="http://schemas.openxmlformats.org/officeDocument/2006/customXml" ds:itemID="{51A7D09C-8033-4C41-B089-89EF9B9283BF}">
+<ds:datastoreItem xmlns:ds="http://schemas.openxmlformats.org/officeDocument/2006/customXml" ds:itemID="{6F2547EE-71E1-410E-9CDC-FB254D1E113E}">
   <ds:schemaRefs>
     <ds:schemaRef ds:uri="http://schemas.openxmlformats.org/officeDocument/2006/bibliography"/>
   </ds:schemaRefs>

</xml_diff>

<commit_message>
Fix text cleanup by removing date lines at the end
</commit_message>
<xml_diff>
--- a/scripts/apis/templates/informes/plantilla_pronatel_logo.docx
+++ b/scripts/apis/templates/informes/plantilla_pronatel_logo.docx
@@ -4438,7 +4438,7 @@
       </w:tr>
       <w:tr>
         <w:trPr>
-          <w:trHeight w:val="450"/>
+          <w:trHeight w:val="50"/>
         </w:trPr>
         <w:tc>
           <w:tcPr>
@@ -4532,7 +4532,7 @@
       </w:tr>
       <w:tr>
         <w:trPr>
-          <w:trHeight w:val="450"/>
+          <w:trHeight w:val="904"/>
         </w:trPr>
         <w:tc>
           <w:tcPr>
@@ -4542,36 +4542,37 @@
           </w:tcPr>
           <w:p>
             <w:pPr>
-              <w:jc w:val="center"/>
-              <w:rPr>
-                <w:rFonts w:ascii="Calibri Light" w:eastAsia="Times New Roman" w:hAnsi="Calibri Light" w:cs="Calibri Light"/>
-                <w:sz w:val="18"/>
-                <w:szCs w:val="20"/>
-              </w:rPr>
-            </w:pPr>
-            <w:r>
-              <w:rPr>
-                <w:rFonts w:ascii="Calibri Light" w:eastAsia="Times New Roman" w:hAnsi="Calibri Light" w:cs="Calibri Light"/>
-                <w:sz w:val="18"/>
-                <w:szCs w:val="20"/>
+              <w:spacing w:after="0" w:line="240" w:lineRule="auto"/>
+              <w:jc w:val="center"/>
+              <w:rPr>
+                <w:rFonts w:asciiTheme="majorHAnsi" w:eastAsia="Times New Roman" w:hAnsiTheme="majorHAnsi" w:cstheme="majorHAnsi"/>
+                <w:sz w:val="18"/>
+                <w:szCs w:val="18"/>
+              </w:rPr>
+            </w:pPr>
+            <w:r>
+              <w:rPr>
+                <w:rFonts w:asciiTheme="majorHAnsi" w:eastAsia="Times New Roman" w:hAnsiTheme="majorHAnsi" w:cstheme="majorHAnsi"/>
+                <w:sz w:val="18"/>
+                <w:szCs w:val="18"/>
               </w:rPr>
               <w:t xml:space="preserve">{{ </w:t>
             </w:r>
             <w:proofErr w:type="spellStart"/>
             <w:r>
               <w:rPr>
-                <w:rFonts w:ascii="Calibri Light" w:eastAsia="Times New Roman" w:hAnsi="Calibri Light" w:cs="Calibri Light"/>
-                <w:sz w:val="18"/>
-                <w:szCs w:val="20"/>
+                <w:rFonts w:asciiTheme="majorHAnsi" w:eastAsia="Times New Roman" w:hAnsiTheme="majorHAnsi" w:cstheme="majorHAnsi"/>
+                <w:sz w:val="18"/>
+                <w:szCs w:val="18"/>
               </w:rPr>
               <w:t>reporte.nro_incidencia</w:t>
             </w:r>
             <w:proofErr w:type="spellEnd"/>
             <w:r>
               <w:rPr>
-                <w:rFonts w:ascii="Calibri Light" w:eastAsia="Times New Roman" w:hAnsi="Calibri Light" w:cs="Calibri Light"/>
-                <w:sz w:val="18"/>
-                <w:szCs w:val="20"/>
+                <w:rFonts w:asciiTheme="majorHAnsi" w:eastAsia="Times New Roman" w:hAnsiTheme="majorHAnsi" w:cstheme="majorHAnsi"/>
+                <w:sz w:val="18"/>
+                <w:szCs w:val="18"/>
               </w:rPr>
               <w:t xml:space="preserve"> }}</w:t>
             </w:r>
@@ -4584,44 +4585,37 @@
           </w:tcPr>
           <w:p>
             <w:pPr>
-              <w:jc w:val="center"/>
-              <w:rPr>
-                <w:rFonts w:ascii="Calibri Light" w:eastAsia="Times New Roman" w:hAnsi="Calibri Light" w:cs="Calibri Light"/>
-                <w:sz w:val="18"/>
-                <w:szCs w:val="20"/>
-              </w:rPr>
-            </w:pPr>
-            <w:r>
-              <w:rPr>
-                <w:rFonts w:ascii="Calibri Light" w:eastAsia="Times New Roman" w:hAnsi="Calibri Light" w:cs="Calibri Light"/>
-                <w:sz w:val="18"/>
-                <w:szCs w:val="20"/>
+              <w:spacing w:after="0" w:line="240" w:lineRule="auto"/>
+              <w:jc w:val="center"/>
+              <w:rPr>
+                <w:rFonts w:asciiTheme="majorHAnsi" w:eastAsia="Times New Roman" w:hAnsiTheme="majorHAnsi" w:cstheme="majorHAnsi"/>
+                <w:sz w:val="18"/>
+                <w:szCs w:val="18"/>
+              </w:rPr>
+            </w:pPr>
+            <w:r>
+              <w:rPr>
+                <w:rFonts w:asciiTheme="majorHAnsi" w:eastAsia="Times New Roman" w:hAnsiTheme="majorHAnsi" w:cstheme="majorHAnsi"/>
+                <w:sz w:val="18"/>
+                <w:szCs w:val="18"/>
               </w:rPr>
               <w:t xml:space="preserve">{{ </w:t>
             </w:r>
             <w:proofErr w:type="spellStart"/>
             <w:r>
               <w:rPr>
-                <w:rFonts w:ascii="Calibri Light" w:eastAsia="Times New Roman" w:hAnsi="Calibri Light" w:cs="Calibri Light"/>
-                <w:sz w:val="18"/>
-                <w:szCs w:val="20"/>
-              </w:rPr>
-              <w:t>reporte.</w:t>
-            </w:r>
-            <w:r>
-              <w:rPr>
-                <w:rFonts w:ascii="Calibri Light" w:eastAsia="Times New Roman" w:hAnsi="Calibri Light" w:cs="Calibri Light"/>
-                <w:sz w:val="18"/>
-                <w:szCs w:val="20"/>
-              </w:rPr>
-              <w:t>canal_ingreso</w:t>
+                <w:rFonts w:asciiTheme="majorHAnsi" w:eastAsia="Times New Roman" w:hAnsiTheme="majorHAnsi" w:cstheme="majorHAnsi"/>
+                <w:sz w:val="18"/>
+                <w:szCs w:val="18"/>
+              </w:rPr>
+              <w:t>reporte.canal_ingreso</w:t>
             </w:r>
             <w:proofErr w:type="spellEnd"/>
             <w:r>
               <w:rPr>
-                <w:rFonts w:ascii="Calibri Light" w:eastAsia="Times New Roman" w:hAnsi="Calibri Light" w:cs="Calibri Light"/>
-                <w:sz w:val="18"/>
-                <w:szCs w:val="20"/>
+                <w:rFonts w:asciiTheme="majorHAnsi" w:eastAsia="Times New Roman" w:hAnsiTheme="majorHAnsi" w:cstheme="majorHAnsi"/>
+                <w:sz w:val="18"/>
+                <w:szCs w:val="18"/>
               </w:rPr>
               <w:t xml:space="preserve"> }}</w:t>
             </w:r>
@@ -4634,36 +4628,37 @@
           </w:tcPr>
           <w:p>
             <w:pPr>
-              <w:jc w:val="center"/>
-              <w:rPr>
-                <w:rFonts w:ascii="Calibri Light" w:eastAsia="Times New Roman" w:hAnsi="Calibri Light" w:cs="Calibri Light"/>
-                <w:sz w:val="18"/>
-                <w:szCs w:val="20"/>
-              </w:rPr>
-            </w:pPr>
-            <w:r>
-              <w:rPr>
-                <w:rFonts w:ascii="Calibri Light" w:eastAsia="Times New Roman" w:hAnsi="Calibri Light" w:cs="Calibri Light"/>
-                <w:sz w:val="18"/>
-                <w:szCs w:val="20"/>
+              <w:spacing w:after="0" w:line="240" w:lineRule="auto"/>
+              <w:jc w:val="center"/>
+              <w:rPr>
+                <w:rFonts w:asciiTheme="majorHAnsi" w:eastAsia="Times New Roman" w:hAnsiTheme="majorHAnsi" w:cstheme="majorHAnsi"/>
+                <w:sz w:val="18"/>
+                <w:szCs w:val="18"/>
+              </w:rPr>
+            </w:pPr>
+            <w:r>
+              <w:rPr>
+                <w:rFonts w:asciiTheme="majorHAnsi" w:eastAsia="Times New Roman" w:hAnsiTheme="majorHAnsi" w:cstheme="majorHAnsi"/>
+                <w:sz w:val="18"/>
+                <w:szCs w:val="18"/>
               </w:rPr>
               <w:t xml:space="preserve">{{ </w:t>
             </w:r>
             <w:proofErr w:type="spellStart"/>
             <w:r>
               <w:rPr>
-                <w:rFonts w:ascii="Calibri Light" w:eastAsia="Times New Roman" w:hAnsi="Calibri Light" w:cs="Calibri Light"/>
-                <w:sz w:val="18"/>
-                <w:szCs w:val="20"/>
+                <w:rFonts w:asciiTheme="majorHAnsi" w:eastAsia="Times New Roman" w:hAnsiTheme="majorHAnsi" w:cstheme="majorHAnsi"/>
+                <w:sz w:val="18"/>
+                <w:szCs w:val="18"/>
               </w:rPr>
               <w:t>reporte.interrupcion_inicio</w:t>
             </w:r>
             <w:proofErr w:type="spellEnd"/>
             <w:r>
               <w:rPr>
-                <w:rFonts w:ascii="Calibri Light" w:eastAsia="Times New Roman" w:hAnsi="Calibri Light" w:cs="Calibri Light"/>
-                <w:sz w:val="18"/>
-                <w:szCs w:val="20"/>
+                <w:rFonts w:asciiTheme="majorHAnsi" w:eastAsia="Times New Roman" w:hAnsiTheme="majorHAnsi" w:cstheme="majorHAnsi"/>
+                <w:sz w:val="18"/>
+                <w:szCs w:val="18"/>
               </w:rPr>
               <w:t xml:space="preserve"> }}</w:t>
             </w:r>
@@ -4676,36 +4671,37 @@
           </w:tcPr>
           <w:p>
             <w:pPr>
-              <w:jc w:val="center"/>
-              <w:rPr>
-                <w:rFonts w:ascii="Calibri Light" w:eastAsia="Times New Roman" w:hAnsi="Calibri Light" w:cs="Calibri Light"/>
-                <w:sz w:val="18"/>
-                <w:szCs w:val="20"/>
-              </w:rPr>
-            </w:pPr>
-            <w:r>
-              <w:rPr>
-                <w:rFonts w:ascii="Calibri Light" w:eastAsia="Times New Roman" w:hAnsi="Calibri Light" w:cs="Calibri Light"/>
-                <w:sz w:val="18"/>
-                <w:szCs w:val="20"/>
+              <w:spacing w:after="0" w:line="240" w:lineRule="auto"/>
+              <w:jc w:val="center"/>
+              <w:rPr>
+                <w:rFonts w:asciiTheme="majorHAnsi" w:eastAsia="Times New Roman" w:hAnsiTheme="majorHAnsi" w:cstheme="majorHAnsi"/>
+                <w:sz w:val="18"/>
+                <w:szCs w:val="18"/>
+              </w:rPr>
+            </w:pPr>
+            <w:r>
+              <w:rPr>
+                <w:rFonts w:asciiTheme="majorHAnsi" w:eastAsia="Times New Roman" w:hAnsiTheme="majorHAnsi" w:cstheme="majorHAnsi"/>
+                <w:sz w:val="18"/>
+                <w:szCs w:val="18"/>
               </w:rPr>
               <w:t xml:space="preserve">{{ </w:t>
             </w:r>
             <w:proofErr w:type="spellStart"/>
             <w:r>
               <w:rPr>
-                <w:rFonts w:ascii="Calibri Light" w:eastAsia="Times New Roman" w:hAnsi="Calibri Light" w:cs="Calibri Light"/>
-                <w:sz w:val="18"/>
-                <w:szCs w:val="20"/>
+                <w:rFonts w:asciiTheme="majorHAnsi" w:eastAsia="Times New Roman" w:hAnsiTheme="majorHAnsi" w:cstheme="majorHAnsi"/>
+                <w:sz w:val="18"/>
+                <w:szCs w:val="18"/>
               </w:rPr>
               <w:t>reporte.fecha_hora_solicitud</w:t>
             </w:r>
             <w:proofErr w:type="spellEnd"/>
             <w:r>
               <w:rPr>
-                <w:rFonts w:ascii="Calibri Light" w:eastAsia="Times New Roman" w:hAnsi="Calibri Light" w:cs="Calibri Light"/>
-                <w:sz w:val="18"/>
-                <w:szCs w:val="20"/>
+                <w:rFonts w:asciiTheme="majorHAnsi" w:eastAsia="Times New Roman" w:hAnsiTheme="majorHAnsi" w:cstheme="majorHAnsi"/>
+                <w:sz w:val="18"/>
+                <w:szCs w:val="18"/>
               </w:rPr>
               <w:t xml:space="preserve"> }}</w:t>
             </w:r>
@@ -4719,36 +4715,37 @@
           </w:tcPr>
           <w:p>
             <w:pPr>
-              <w:jc w:val="center"/>
-              <w:rPr>
-                <w:rFonts w:ascii="Calibri Light" w:eastAsia="Times New Roman" w:hAnsi="Calibri Light" w:cs="Calibri Light"/>
-                <w:sz w:val="18"/>
-                <w:szCs w:val="20"/>
-              </w:rPr>
-            </w:pPr>
-            <w:r>
-              <w:rPr>
-                <w:rFonts w:ascii="Calibri Light" w:eastAsia="Times New Roman" w:hAnsi="Calibri Light" w:cs="Calibri Light"/>
-                <w:sz w:val="18"/>
-                <w:szCs w:val="20"/>
+              <w:spacing w:after="0" w:line="240" w:lineRule="auto"/>
+              <w:jc w:val="center"/>
+              <w:rPr>
+                <w:rFonts w:asciiTheme="majorHAnsi" w:eastAsia="Times New Roman" w:hAnsiTheme="majorHAnsi" w:cstheme="majorHAnsi"/>
+                <w:sz w:val="18"/>
+                <w:szCs w:val="18"/>
+              </w:rPr>
+            </w:pPr>
+            <w:r>
+              <w:rPr>
+                <w:rFonts w:asciiTheme="majorHAnsi" w:eastAsia="Times New Roman" w:hAnsiTheme="majorHAnsi" w:cstheme="majorHAnsi"/>
+                <w:sz w:val="18"/>
+                <w:szCs w:val="18"/>
               </w:rPr>
               <w:t xml:space="preserve">{{ </w:t>
             </w:r>
             <w:proofErr w:type="spellStart"/>
             <w:r>
               <w:rPr>
-                <w:rFonts w:ascii="Calibri Light" w:eastAsia="Times New Roman" w:hAnsi="Calibri Light" w:cs="Calibri Light"/>
-                <w:sz w:val="18"/>
-                <w:szCs w:val="20"/>
+                <w:rFonts w:asciiTheme="majorHAnsi" w:eastAsia="Times New Roman" w:hAnsiTheme="majorHAnsi" w:cstheme="majorHAnsi"/>
+                <w:sz w:val="18"/>
+                <w:szCs w:val="18"/>
               </w:rPr>
               <w:t>reporte.fecha_generacion</w:t>
             </w:r>
             <w:proofErr w:type="spellEnd"/>
             <w:r>
               <w:rPr>
-                <w:rFonts w:ascii="Calibri Light" w:eastAsia="Times New Roman" w:hAnsi="Calibri Light" w:cs="Calibri Light"/>
-                <w:sz w:val="18"/>
-                <w:szCs w:val="20"/>
+                <w:rFonts w:asciiTheme="majorHAnsi" w:eastAsia="Times New Roman" w:hAnsiTheme="majorHAnsi" w:cstheme="majorHAnsi"/>
+                <w:sz w:val="18"/>
+                <w:szCs w:val="18"/>
               </w:rPr>
               <w:t xml:space="preserve"> }}</w:t>
             </w:r>
@@ -4761,36 +4758,37 @@
           </w:tcPr>
           <w:p>
             <w:pPr>
-              <w:jc w:val="center"/>
-              <w:rPr>
-                <w:rFonts w:ascii="Calibri Light" w:eastAsia="Times New Roman" w:hAnsi="Calibri Light" w:cs="Calibri Light"/>
-                <w:sz w:val="18"/>
-                <w:szCs w:val="20"/>
-              </w:rPr>
-            </w:pPr>
-            <w:r>
-              <w:rPr>
-                <w:rFonts w:ascii="Calibri Light" w:eastAsia="Times New Roman" w:hAnsi="Calibri Light" w:cs="Calibri Light"/>
-                <w:sz w:val="18"/>
-                <w:szCs w:val="20"/>
+              <w:spacing w:after="0" w:line="240" w:lineRule="auto"/>
+              <w:jc w:val="center"/>
+              <w:rPr>
+                <w:rFonts w:asciiTheme="majorHAnsi" w:eastAsia="Times New Roman" w:hAnsiTheme="majorHAnsi" w:cstheme="majorHAnsi"/>
+                <w:sz w:val="18"/>
+                <w:szCs w:val="18"/>
+              </w:rPr>
+            </w:pPr>
+            <w:r>
+              <w:rPr>
+                <w:rFonts w:asciiTheme="majorHAnsi" w:eastAsia="Times New Roman" w:hAnsiTheme="majorHAnsi" w:cstheme="majorHAnsi"/>
+                <w:sz w:val="18"/>
+                <w:szCs w:val="18"/>
               </w:rPr>
               <w:t xml:space="preserve">{{ </w:t>
             </w:r>
             <w:proofErr w:type="spellStart"/>
             <w:r>
               <w:rPr>
-                <w:rFonts w:ascii="Calibri Light" w:eastAsia="Times New Roman" w:hAnsi="Calibri Light" w:cs="Calibri Light"/>
-                <w:sz w:val="18"/>
-                <w:szCs w:val="20"/>
+                <w:rFonts w:asciiTheme="majorHAnsi" w:eastAsia="Times New Roman" w:hAnsiTheme="majorHAnsi" w:cstheme="majorHAnsi"/>
+                <w:sz w:val="18"/>
+                <w:szCs w:val="18"/>
               </w:rPr>
               <w:t>reporte.fecha_hora_llegada_personal</w:t>
             </w:r>
             <w:proofErr w:type="spellEnd"/>
             <w:r>
               <w:rPr>
-                <w:rFonts w:ascii="Calibri Light" w:eastAsia="Times New Roman" w:hAnsi="Calibri Light" w:cs="Calibri Light"/>
-                <w:sz w:val="18"/>
-                <w:szCs w:val="20"/>
+                <w:rFonts w:asciiTheme="majorHAnsi" w:eastAsia="Times New Roman" w:hAnsiTheme="majorHAnsi" w:cstheme="majorHAnsi"/>
+                <w:sz w:val="18"/>
+                <w:szCs w:val="18"/>
               </w:rPr>
               <w:t xml:space="preserve"> }}</w:t>
             </w:r>
@@ -4803,36 +4801,37 @@
           </w:tcPr>
           <w:p>
             <w:pPr>
-              <w:jc w:val="center"/>
-              <w:rPr>
-                <w:rFonts w:ascii="Calibri Light" w:eastAsia="Times New Roman" w:hAnsi="Calibri Light" w:cs="Calibri Light"/>
-                <w:sz w:val="18"/>
-                <w:szCs w:val="20"/>
-              </w:rPr>
-            </w:pPr>
-            <w:r>
-              <w:rPr>
-                <w:rFonts w:ascii="Calibri Light" w:eastAsia="Times New Roman" w:hAnsi="Calibri Light" w:cs="Calibri Light"/>
-                <w:sz w:val="18"/>
-                <w:szCs w:val="20"/>
+              <w:spacing w:after="0" w:line="240" w:lineRule="auto"/>
+              <w:jc w:val="center"/>
+              <w:rPr>
+                <w:rFonts w:asciiTheme="majorHAnsi" w:eastAsia="Times New Roman" w:hAnsiTheme="majorHAnsi" w:cstheme="majorHAnsi"/>
+                <w:sz w:val="18"/>
+                <w:szCs w:val="18"/>
+              </w:rPr>
+            </w:pPr>
+            <w:r>
+              <w:rPr>
+                <w:rFonts w:asciiTheme="majorHAnsi" w:eastAsia="Times New Roman" w:hAnsiTheme="majorHAnsi" w:cstheme="majorHAnsi"/>
+                <w:sz w:val="18"/>
+                <w:szCs w:val="18"/>
               </w:rPr>
               <w:t xml:space="preserve">{{ </w:t>
             </w:r>
             <w:proofErr w:type="spellStart"/>
             <w:r>
               <w:rPr>
-                <w:rFonts w:ascii="Calibri Light" w:eastAsia="Times New Roman" w:hAnsi="Calibri Light" w:cs="Calibri Light"/>
-                <w:sz w:val="18"/>
-                <w:szCs w:val="20"/>
+                <w:rFonts w:asciiTheme="majorHAnsi" w:eastAsia="Times New Roman" w:hAnsiTheme="majorHAnsi" w:cstheme="majorHAnsi"/>
+                <w:sz w:val="18"/>
+                <w:szCs w:val="18"/>
               </w:rPr>
               <w:t>reporte.tiempo_llegada_personal</w:t>
             </w:r>
             <w:proofErr w:type="spellEnd"/>
             <w:r>
               <w:rPr>
-                <w:rFonts w:ascii="Calibri Light" w:eastAsia="Times New Roman" w:hAnsi="Calibri Light" w:cs="Calibri Light"/>
-                <w:sz w:val="18"/>
-                <w:szCs w:val="20"/>
+                <w:rFonts w:asciiTheme="majorHAnsi" w:eastAsia="Times New Roman" w:hAnsiTheme="majorHAnsi" w:cstheme="majorHAnsi"/>
+                <w:sz w:val="18"/>
+                <w:szCs w:val="18"/>
               </w:rPr>
               <w:t xml:space="preserve"> }}</w:t>
             </w:r>
@@ -4845,36 +4844,37 @@
           </w:tcPr>
           <w:p>
             <w:pPr>
-              <w:jc w:val="center"/>
-              <w:rPr>
-                <w:rFonts w:ascii="Calibri Light" w:eastAsia="Times New Roman" w:hAnsi="Calibri Light" w:cs="Calibri Light"/>
-                <w:sz w:val="18"/>
-                <w:szCs w:val="20"/>
-              </w:rPr>
-            </w:pPr>
-            <w:r>
-              <w:rPr>
-                <w:rFonts w:ascii="Calibri Light" w:eastAsia="Times New Roman" w:hAnsi="Calibri Light" w:cs="Calibri Light"/>
-                <w:sz w:val="18"/>
-                <w:szCs w:val="20"/>
+              <w:spacing w:after="0" w:line="240" w:lineRule="auto"/>
+              <w:jc w:val="center"/>
+              <w:rPr>
+                <w:rFonts w:asciiTheme="majorHAnsi" w:eastAsia="Times New Roman" w:hAnsiTheme="majorHAnsi" w:cstheme="majorHAnsi"/>
+                <w:sz w:val="18"/>
+                <w:szCs w:val="18"/>
+              </w:rPr>
+            </w:pPr>
+            <w:r>
+              <w:rPr>
+                <w:rFonts w:asciiTheme="majorHAnsi" w:eastAsia="Times New Roman" w:hAnsiTheme="majorHAnsi" w:cstheme="majorHAnsi"/>
+                <w:sz w:val="18"/>
+                <w:szCs w:val="18"/>
               </w:rPr>
               <w:t xml:space="preserve">{{ </w:t>
             </w:r>
             <w:proofErr w:type="spellStart"/>
             <w:r>
               <w:rPr>
-                <w:rFonts w:ascii="Calibri Light" w:eastAsia="Times New Roman" w:hAnsi="Calibri Light" w:cs="Calibri Light"/>
-                <w:sz w:val="18"/>
-                <w:szCs w:val="20"/>
+                <w:rFonts w:asciiTheme="majorHAnsi" w:eastAsia="Times New Roman" w:hAnsiTheme="majorHAnsi" w:cstheme="majorHAnsi"/>
+                <w:sz w:val="18"/>
+                <w:szCs w:val="18"/>
               </w:rPr>
               <w:t>reporte.interrupcion_fin</w:t>
             </w:r>
             <w:proofErr w:type="spellEnd"/>
             <w:r>
               <w:rPr>
-                <w:rFonts w:ascii="Calibri Light" w:eastAsia="Times New Roman" w:hAnsi="Calibri Light" w:cs="Calibri Light"/>
-                <w:sz w:val="18"/>
-                <w:szCs w:val="20"/>
+                <w:rFonts w:asciiTheme="majorHAnsi" w:eastAsia="Times New Roman" w:hAnsiTheme="majorHAnsi" w:cstheme="majorHAnsi"/>
+                <w:sz w:val="18"/>
+                <w:szCs w:val="18"/>
               </w:rPr>
               <w:t xml:space="preserve"> }}</w:t>
             </w:r>
@@ -4888,36 +4888,37 @@
           </w:tcPr>
           <w:p>
             <w:pPr>
-              <w:jc w:val="center"/>
-              <w:rPr>
-                <w:rFonts w:ascii="Calibri Light" w:eastAsia="Times New Roman" w:hAnsi="Calibri Light" w:cs="Calibri Light"/>
-                <w:sz w:val="18"/>
-                <w:szCs w:val="20"/>
-              </w:rPr>
-            </w:pPr>
-            <w:r>
-              <w:rPr>
-                <w:rFonts w:ascii="Calibri Light" w:eastAsia="Times New Roman" w:hAnsi="Calibri Light" w:cs="Calibri Light"/>
-                <w:sz w:val="18"/>
-                <w:szCs w:val="20"/>
+              <w:spacing w:after="0" w:line="240" w:lineRule="auto"/>
+              <w:jc w:val="center"/>
+              <w:rPr>
+                <w:rFonts w:asciiTheme="majorHAnsi" w:eastAsia="Times New Roman" w:hAnsiTheme="majorHAnsi" w:cstheme="majorHAnsi"/>
+                <w:sz w:val="18"/>
+                <w:szCs w:val="18"/>
+              </w:rPr>
+            </w:pPr>
+            <w:r>
+              <w:rPr>
+                <w:rFonts w:asciiTheme="majorHAnsi" w:eastAsia="Times New Roman" w:hAnsiTheme="majorHAnsi" w:cstheme="majorHAnsi"/>
+                <w:sz w:val="18"/>
+                <w:szCs w:val="18"/>
               </w:rPr>
               <w:t xml:space="preserve">{{ </w:t>
             </w:r>
             <w:proofErr w:type="spellStart"/>
             <w:r>
               <w:rPr>
-                <w:rFonts w:ascii="Calibri Light" w:eastAsia="Times New Roman" w:hAnsi="Calibri Light" w:cs="Calibri Light"/>
-                <w:sz w:val="18"/>
-                <w:szCs w:val="20"/>
+                <w:rFonts w:asciiTheme="majorHAnsi" w:eastAsia="Times New Roman" w:hAnsiTheme="majorHAnsi" w:cstheme="majorHAnsi"/>
+                <w:sz w:val="18"/>
+                <w:szCs w:val="18"/>
               </w:rPr>
               <w:t>reporte.cid</w:t>
             </w:r>
             <w:proofErr w:type="spellEnd"/>
             <w:r>
               <w:rPr>
-                <w:rFonts w:ascii="Calibri Light" w:eastAsia="Times New Roman" w:hAnsi="Calibri Light" w:cs="Calibri Light"/>
-                <w:sz w:val="18"/>
-                <w:szCs w:val="20"/>
+                <w:rFonts w:asciiTheme="majorHAnsi" w:eastAsia="Times New Roman" w:hAnsiTheme="majorHAnsi" w:cstheme="majorHAnsi"/>
+                <w:sz w:val="18"/>
+                <w:szCs w:val="18"/>
               </w:rPr>
               <w:t xml:space="preserve"> }}</w:t>
             </w:r>
@@ -4931,36 +4932,37 @@
           </w:tcPr>
           <w:p>
             <w:pPr>
-              <w:jc w:val="center"/>
-              <w:rPr>
-                <w:rFonts w:ascii="Calibri Light" w:eastAsia="Times New Roman" w:hAnsi="Calibri Light" w:cs="Calibri Light"/>
-                <w:sz w:val="18"/>
-                <w:szCs w:val="20"/>
-              </w:rPr>
-            </w:pPr>
-            <w:r>
-              <w:rPr>
-                <w:rFonts w:ascii="Calibri Light" w:eastAsia="Times New Roman" w:hAnsi="Calibri Light" w:cs="Calibri Light"/>
-                <w:sz w:val="18"/>
-                <w:szCs w:val="20"/>
+              <w:spacing w:after="0" w:line="240" w:lineRule="auto"/>
+              <w:jc w:val="center"/>
+              <w:rPr>
+                <w:rFonts w:asciiTheme="majorHAnsi" w:eastAsia="Times New Roman" w:hAnsiTheme="majorHAnsi" w:cstheme="majorHAnsi"/>
+                <w:sz w:val="18"/>
+                <w:szCs w:val="18"/>
+              </w:rPr>
+            </w:pPr>
+            <w:r>
+              <w:rPr>
+                <w:rFonts w:asciiTheme="majorHAnsi" w:eastAsia="Times New Roman" w:hAnsiTheme="majorHAnsi" w:cstheme="majorHAnsi"/>
+                <w:sz w:val="18"/>
+                <w:szCs w:val="18"/>
               </w:rPr>
               <w:t xml:space="preserve">{{ </w:t>
             </w:r>
             <w:proofErr w:type="spellStart"/>
             <w:r>
               <w:rPr>
-                <w:rFonts w:ascii="Calibri Light" w:eastAsia="Times New Roman" w:hAnsi="Calibri Light" w:cs="Calibri Light"/>
-                <w:sz w:val="18"/>
-                <w:szCs w:val="20"/>
+                <w:rFonts w:asciiTheme="majorHAnsi" w:eastAsia="Times New Roman" w:hAnsiTheme="majorHAnsi" w:cstheme="majorHAnsi"/>
+                <w:sz w:val="18"/>
+                <w:szCs w:val="18"/>
               </w:rPr>
               <w:t>reporte.tipo_caso</w:t>
             </w:r>
             <w:proofErr w:type="spellEnd"/>
             <w:r>
               <w:rPr>
-                <w:rFonts w:ascii="Calibri Light" w:eastAsia="Times New Roman" w:hAnsi="Calibri Light" w:cs="Calibri Light"/>
-                <w:sz w:val="18"/>
-                <w:szCs w:val="20"/>
+                <w:rFonts w:asciiTheme="majorHAnsi" w:eastAsia="Times New Roman" w:hAnsiTheme="majorHAnsi" w:cstheme="majorHAnsi"/>
+                <w:sz w:val="18"/>
+                <w:szCs w:val="18"/>
               </w:rPr>
               <w:t xml:space="preserve"> }}</w:t>
             </w:r>
@@ -4974,36 +4976,37 @@
           </w:tcPr>
           <w:p>
             <w:pPr>
-              <w:jc w:val="center"/>
-              <w:rPr>
-                <w:rFonts w:ascii="Calibri Light" w:eastAsia="Times New Roman" w:hAnsi="Calibri Light" w:cs="Calibri Light"/>
-                <w:sz w:val="18"/>
-                <w:szCs w:val="20"/>
-              </w:rPr>
-            </w:pPr>
-            <w:r>
-              <w:rPr>
-                <w:rFonts w:ascii="Calibri Light" w:eastAsia="Times New Roman" w:hAnsi="Calibri Light" w:cs="Calibri Light"/>
-                <w:sz w:val="18"/>
-                <w:szCs w:val="20"/>
+              <w:spacing w:after="0" w:line="240" w:lineRule="auto"/>
+              <w:jc w:val="center"/>
+              <w:rPr>
+                <w:rFonts w:asciiTheme="majorHAnsi" w:eastAsia="Times New Roman" w:hAnsiTheme="majorHAnsi" w:cstheme="majorHAnsi"/>
+                <w:sz w:val="18"/>
+                <w:szCs w:val="18"/>
+              </w:rPr>
+            </w:pPr>
+            <w:r>
+              <w:rPr>
+                <w:rFonts w:asciiTheme="majorHAnsi" w:eastAsia="Times New Roman" w:hAnsiTheme="majorHAnsi" w:cstheme="majorHAnsi"/>
+                <w:sz w:val="18"/>
+                <w:szCs w:val="18"/>
               </w:rPr>
               <w:t xml:space="preserve">{{ </w:t>
             </w:r>
             <w:proofErr w:type="spellStart"/>
             <w:r>
               <w:rPr>
-                <w:rFonts w:ascii="Calibri Light" w:eastAsia="Times New Roman" w:hAnsi="Calibri Light" w:cs="Calibri Light"/>
-                <w:sz w:val="18"/>
-                <w:szCs w:val="20"/>
+                <w:rFonts w:asciiTheme="majorHAnsi" w:eastAsia="Times New Roman" w:hAnsiTheme="majorHAnsi" w:cstheme="majorHAnsi"/>
+                <w:sz w:val="18"/>
+                <w:szCs w:val="18"/>
               </w:rPr>
               <w:t>reporte.tipificacion_problema</w:t>
             </w:r>
             <w:proofErr w:type="spellEnd"/>
             <w:r>
               <w:rPr>
-                <w:rFonts w:ascii="Calibri Light" w:eastAsia="Times New Roman" w:hAnsi="Calibri Light" w:cs="Calibri Light"/>
-                <w:sz w:val="18"/>
-                <w:szCs w:val="20"/>
+                <w:rFonts w:asciiTheme="majorHAnsi" w:eastAsia="Times New Roman" w:hAnsiTheme="majorHAnsi" w:cstheme="majorHAnsi"/>
+                <w:sz w:val="18"/>
+                <w:szCs w:val="18"/>
               </w:rPr>
               <w:t xml:space="preserve"> }}</w:t>
             </w:r>
@@ -5018,44 +5021,37 @@
           </w:tcPr>
           <w:p>
             <w:pPr>
-              <w:jc w:val="center"/>
-              <w:rPr>
-                <w:rFonts w:ascii="Calibri Light" w:eastAsia="Times New Roman" w:hAnsi="Calibri Light" w:cs="Calibri Light"/>
-                <w:sz w:val="18"/>
-                <w:szCs w:val="20"/>
-              </w:rPr>
-            </w:pPr>
-            <w:r>
-              <w:rPr>
-                <w:rFonts w:ascii="Calibri Light" w:eastAsia="Times New Roman" w:hAnsi="Calibri Light" w:cs="Calibri Light"/>
-                <w:sz w:val="18"/>
-                <w:szCs w:val="20"/>
+              <w:spacing w:after="0" w:line="240" w:lineRule="auto"/>
+              <w:jc w:val="center"/>
+              <w:rPr>
+                <w:rFonts w:asciiTheme="majorHAnsi" w:eastAsia="Times New Roman" w:hAnsiTheme="majorHAnsi" w:cstheme="majorHAnsi"/>
+                <w:sz w:val="18"/>
+                <w:szCs w:val="18"/>
+              </w:rPr>
+            </w:pPr>
+            <w:r>
+              <w:rPr>
+                <w:rFonts w:asciiTheme="majorHAnsi" w:eastAsia="Times New Roman" w:hAnsiTheme="majorHAnsi" w:cstheme="majorHAnsi"/>
+                <w:sz w:val="18"/>
+                <w:szCs w:val="18"/>
               </w:rPr>
               <w:t xml:space="preserve">{{ </w:t>
             </w:r>
             <w:proofErr w:type="spellStart"/>
             <w:r>
               <w:rPr>
-                <w:rFonts w:ascii="Calibri Light" w:eastAsia="Times New Roman" w:hAnsi="Calibri Light" w:cs="Calibri Light"/>
-                <w:sz w:val="18"/>
-                <w:szCs w:val="20"/>
-              </w:rPr>
-              <w:t>re</w:t>
-            </w:r>
-            <w:r>
-              <w:rPr>
-                <w:rFonts w:ascii="Calibri Light" w:eastAsia="Times New Roman" w:hAnsi="Calibri Light" w:cs="Calibri Light"/>
-                <w:sz w:val="18"/>
-                <w:szCs w:val="20"/>
-              </w:rPr>
-              <w:t>porte.tipificacion_interrupcion</w:t>
+                <w:rFonts w:asciiTheme="majorHAnsi" w:eastAsia="Times New Roman" w:hAnsiTheme="majorHAnsi" w:cstheme="majorHAnsi"/>
+                <w:sz w:val="18"/>
+                <w:szCs w:val="18"/>
+              </w:rPr>
+              <w:t>reporte.tipificacion_interrupcion</w:t>
             </w:r>
             <w:proofErr w:type="spellEnd"/>
             <w:r>
               <w:rPr>
-                <w:rFonts w:ascii="Calibri Light" w:eastAsia="Times New Roman" w:hAnsi="Calibri Light" w:cs="Calibri Light"/>
-                <w:sz w:val="18"/>
-                <w:szCs w:val="20"/>
+                <w:rFonts w:asciiTheme="majorHAnsi" w:eastAsia="Times New Roman" w:hAnsiTheme="majorHAnsi" w:cstheme="majorHAnsi"/>
+                <w:sz w:val="18"/>
+                <w:szCs w:val="18"/>
               </w:rPr>
               <w:t xml:space="preserve"> }}</w:t>
             </w:r>
@@ -5070,44 +5066,37 @@
           </w:tcPr>
           <w:p>
             <w:pPr>
-              <w:jc w:val="center"/>
-              <w:rPr>
-                <w:rFonts w:ascii="Calibri Light" w:eastAsia="Times New Roman" w:hAnsi="Calibri Light" w:cs="Calibri Light"/>
-                <w:sz w:val="18"/>
-                <w:szCs w:val="20"/>
-              </w:rPr>
-            </w:pPr>
-            <w:r>
-              <w:rPr>
-                <w:rFonts w:ascii="Calibri Light" w:eastAsia="Times New Roman" w:hAnsi="Calibri Light" w:cs="Calibri Light"/>
-                <w:sz w:val="18"/>
-                <w:szCs w:val="20"/>
+              <w:spacing w:after="0" w:line="240" w:lineRule="auto"/>
+              <w:jc w:val="center"/>
+              <w:rPr>
+                <w:rFonts w:asciiTheme="majorHAnsi" w:eastAsia="Times New Roman" w:hAnsiTheme="majorHAnsi" w:cstheme="majorHAnsi"/>
+                <w:sz w:val="18"/>
+                <w:szCs w:val="18"/>
+              </w:rPr>
+            </w:pPr>
+            <w:r>
+              <w:rPr>
+                <w:rFonts w:asciiTheme="majorHAnsi" w:eastAsia="Times New Roman" w:hAnsiTheme="majorHAnsi" w:cstheme="majorHAnsi"/>
+                <w:sz w:val="18"/>
+                <w:szCs w:val="18"/>
               </w:rPr>
               <w:t xml:space="preserve">{{ </w:t>
             </w:r>
             <w:proofErr w:type="spellStart"/>
             <w:r>
               <w:rPr>
-                <w:rFonts w:ascii="Calibri Light" w:eastAsia="Times New Roman" w:hAnsi="Calibri Light" w:cs="Calibri Light"/>
-                <w:sz w:val="18"/>
-                <w:szCs w:val="20"/>
-              </w:rPr>
-              <w:t>report</w:t>
-            </w:r>
-            <w:r>
-              <w:rPr>
-                <w:rFonts w:ascii="Calibri Light" w:eastAsia="Times New Roman" w:hAnsi="Calibri Light" w:cs="Calibri Light"/>
-                <w:sz w:val="18"/>
-                <w:szCs w:val="20"/>
-              </w:rPr>
-              <w:t>e.tiempo_interrupcion</w:t>
+                <w:rFonts w:asciiTheme="majorHAnsi" w:eastAsia="Times New Roman" w:hAnsiTheme="majorHAnsi" w:cstheme="majorHAnsi"/>
+                <w:sz w:val="18"/>
+                <w:szCs w:val="18"/>
+              </w:rPr>
+              <w:t>reporte.tiempo_interrupcion</w:t>
             </w:r>
             <w:proofErr w:type="spellEnd"/>
             <w:r>
               <w:rPr>
-                <w:rFonts w:ascii="Calibri Light" w:eastAsia="Times New Roman" w:hAnsi="Calibri Light" w:cs="Calibri Light"/>
-                <w:sz w:val="18"/>
-                <w:szCs w:val="20"/>
+                <w:rFonts w:asciiTheme="majorHAnsi" w:eastAsia="Times New Roman" w:hAnsiTheme="majorHAnsi" w:cstheme="majorHAnsi"/>
+                <w:sz w:val="18"/>
+                <w:szCs w:val="18"/>
               </w:rPr>
               <w:t>}}</w:t>
             </w:r>
@@ -5122,36 +5111,37 @@
           </w:tcPr>
           <w:p>
             <w:pPr>
-              <w:jc w:val="center"/>
-              <w:rPr>
-                <w:rFonts w:ascii="Calibri Light" w:eastAsia="Times New Roman" w:hAnsi="Calibri Light" w:cs="Calibri Light"/>
-                <w:sz w:val="18"/>
-                <w:szCs w:val="20"/>
-              </w:rPr>
-            </w:pPr>
-            <w:r>
-              <w:rPr>
-                <w:rFonts w:ascii="Calibri Light" w:eastAsia="Times New Roman" w:hAnsi="Calibri Light" w:cs="Calibri Light"/>
-                <w:sz w:val="18"/>
-                <w:szCs w:val="20"/>
+              <w:spacing w:after="0" w:line="240" w:lineRule="auto"/>
+              <w:jc w:val="center"/>
+              <w:rPr>
+                <w:rFonts w:asciiTheme="majorHAnsi" w:eastAsia="Times New Roman" w:hAnsiTheme="majorHAnsi" w:cstheme="majorHAnsi"/>
+                <w:sz w:val="18"/>
+                <w:szCs w:val="18"/>
+              </w:rPr>
+            </w:pPr>
+            <w:r>
+              <w:rPr>
+                <w:rFonts w:asciiTheme="majorHAnsi" w:eastAsia="Times New Roman" w:hAnsiTheme="majorHAnsi" w:cstheme="majorHAnsi"/>
+                <w:sz w:val="18"/>
+                <w:szCs w:val="18"/>
               </w:rPr>
               <w:t xml:space="preserve">{{ </w:t>
             </w:r>
             <w:proofErr w:type="spellStart"/>
             <w:r>
               <w:rPr>
-                <w:rFonts w:ascii="Calibri Light" w:eastAsia="Times New Roman" w:hAnsi="Calibri Light" w:cs="Calibri Light"/>
-                <w:sz w:val="18"/>
-                <w:szCs w:val="20"/>
+                <w:rFonts w:asciiTheme="majorHAnsi" w:eastAsia="Times New Roman" w:hAnsiTheme="majorHAnsi" w:cstheme="majorHAnsi"/>
+                <w:sz w:val="18"/>
+                <w:szCs w:val="18"/>
               </w:rPr>
               <w:t>reporte.horas_excedidas_plazo_reparacion_bases</w:t>
             </w:r>
             <w:proofErr w:type="spellEnd"/>
             <w:r>
               <w:rPr>
-                <w:rFonts w:ascii="Calibri Light" w:eastAsia="Times New Roman" w:hAnsi="Calibri Light" w:cs="Calibri Light"/>
-                <w:sz w:val="18"/>
-                <w:szCs w:val="20"/>
+                <w:rFonts w:asciiTheme="majorHAnsi" w:eastAsia="Times New Roman" w:hAnsiTheme="majorHAnsi" w:cstheme="majorHAnsi"/>
+                <w:sz w:val="18"/>
+                <w:szCs w:val="18"/>
               </w:rPr>
               <w:t xml:space="preserve"> }}</w:t>
             </w:r>
@@ -5203,7 +5193,7 @@
       </w:tr>
       <w:tr>
         <w:trPr>
-          <w:trHeight w:val="435"/>
+          <w:trHeight w:val="50"/>
         </w:trPr>
         <w:tc>
           <w:tcPr>
@@ -5293,6 +5283,8 @@
       <w:r>
         <w:t xml:space="preserve"> reporte in reportes %}</w:t>
       </w:r>
+      <w:bookmarkStart w:id="0" w:name="_GoBack"/>
+      <w:bookmarkEnd w:id="0"/>
       <w:r>
         <w:rPr>
           <w:vanish/>
@@ -5740,12 +5732,7 @@
             </w:r>
             <w:proofErr w:type="spellEnd"/>
             <w:r>
-              <w:t xml:space="preserve"> </w:t>
-            </w:r>
-            <w:bookmarkStart w:id="0" w:name="_GoBack"/>
-            <w:bookmarkEnd w:id="0"/>
-            <w:r>
-              <w:t>}}</w:t>
+              <w:t xml:space="preserve"> }}</w:t>
             </w:r>
             <w:r>
               <w:t xml:space="preserve"> – {{ </w:t>
@@ -5790,6 +5777,7 @@
     <w:p>
       <w:pPr>
         <w:spacing w:line="256" w:lineRule="auto"/>
+        <w:jc w:val="both"/>
       </w:pPr>
       <w:proofErr w:type="gramStart"/>
       <w:r>
@@ -5858,7 +5846,7 @@
     </w:p>
     <w:p>
       <w:pPr>
-        <w:spacing w:line="256" w:lineRule="auto"/>
+        <w:jc w:val="both"/>
       </w:pPr>
       <w:proofErr w:type="gramStart"/>
       <w:r>
@@ -5875,6 +5863,87 @@
       <w:proofErr w:type="spellEnd"/>
       <w:r>
         <w:t xml:space="preserve"> }}</w:t>
+      </w:r>
+    </w:p>
+    <w:p/>
+    <w:p>
+      <w:pPr>
+        <w:pBdr>
+          <w:top w:val="nil"/>
+          <w:left w:val="nil"/>
+          <w:bottom w:val="nil"/>
+          <w:right w:val="nil"/>
+          <w:between w:val="nil"/>
+        </w:pBdr>
+        <w:tabs>
+          <w:tab w:val="left" w:pos="3119"/>
+          <w:tab w:val="left" w:pos="9781"/>
+        </w:tabs>
+        <w:spacing w:before="135" w:line="360" w:lineRule="auto"/>
+        <w:ind w:left="1242" w:right="1257"/>
+        <w:jc w:val="both"/>
+      </w:pPr>
+      <w:r>
+        <w:t xml:space="preserve">                        Fecha y hora inicio: </w:t>
+      </w:r>
+      <w:proofErr w:type="gramStart"/>
+      <w:r>
+        <w:t xml:space="preserve">{{ </w:t>
+      </w:r>
+      <w:proofErr w:type="spellStart"/>
+      <w:r>
+        <w:t>reporte</w:t>
+      </w:r>
+      <w:proofErr w:type="gramEnd"/>
+      <w:r>
+        <w:t>.interrupcion_inicio</w:t>
+      </w:r>
+      <w:proofErr w:type="spellEnd"/>
+      <w:r>
+        <w:t xml:space="preserve"> }}</w:t>
+      </w:r>
+    </w:p>
+    <w:p>
+      <w:pPr>
+        <w:pBdr>
+          <w:top w:val="nil"/>
+          <w:left w:val="nil"/>
+          <w:bottom w:val="nil"/>
+          <w:right w:val="nil"/>
+          <w:between w:val="nil"/>
+        </w:pBdr>
+        <w:tabs>
+          <w:tab w:val="left" w:pos="3119"/>
+          <w:tab w:val="left" w:pos="9781"/>
+        </w:tabs>
+        <w:spacing w:before="135" w:line="360" w:lineRule="auto"/>
+        <w:ind w:left="1242" w:right="1257"/>
+        <w:jc w:val="both"/>
+      </w:pPr>
+      <w:r>
+        <w:t xml:space="preserve">                        Fecha y hora fin: </w:t>
+      </w:r>
+      <w:r>
+        <w:t xml:space="preserve">  </w:t>
+      </w:r>
+      <w:proofErr w:type="gramStart"/>
+      <w:r>
+        <w:t xml:space="preserve">   </w:t>
+      </w:r>
+      <w:r>
+        <w:t>{</w:t>
+      </w:r>
+      <w:proofErr w:type="gramEnd"/>
+      <w:r>
+        <w:t xml:space="preserve">{ </w:t>
+      </w:r>
+      <w:proofErr w:type="spellStart"/>
+      <w:r>
+        <w:t>reporte.interrupcion_fin</w:t>
+      </w:r>
+      <w:proofErr w:type="spellEnd"/>
+      <w:r>
+        <w:t xml:space="preserve"> }} </w:t>
       </w:r>
     </w:p>
     <w:p>
@@ -5897,38 +5966,22 @@
     </w:p>
     <w:p>
       <w:pPr>
-        <w:spacing w:line="256" w:lineRule="auto"/>
         <w:jc w:val="both"/>
-        <w:rPr>
-          <w:lang w:val="es-ES"/>
-        </w:rPr>
       </w:pPr>
       <w:proofErr w:type="gramStart"/>
       <w:r>
-        <w:rPr>
-          <w:lang w:val="es-ES"/>
-        </w:rPr>
         <w:t xml:space="preserve">{{ </w:t>
       </w:r>
       <w:proofErr w:type="spellStart"/>
       <w:r>
-        <w:rPr>
-          <w:lang w:val="es-ES"/>
-        </w:rPr>
         <w:t>reporte</w:t>
       </w:r>
       <w:proofErr w:type="gramEnd"/>
       <w:r>
-        <w:rPr>
-          <w:lang w:val="es-ES"/>
-        </w:rPr>
         <w:t>.mejoras</w:t>
       </w:r>
       <w:proofErr w:type="spellEnd"/>
       <w:r>
-        <w:rPr>
-          <w:lang w:val="es-ES"/>
-        </w:rPr>
         <w:t xml:space="preserve"> }}</w:t>
       </w:r>
     </w:p>
@@ -5954,6 +6007,7 @@
     </w:p>
     <w:p>
       <w:pPr>
+        <w:jc w:val="both"/>
         <w:rPr>
           <w:u w:val="single"/>
         </w:rPr>
@@ -7445,7 +7499,7 @@
 </file>
 
 <file path=customXml/itemProps1.xml><?xml version="1.0" encoding="utf-8"?>
-<ds:datastoreItem xmlns:ds="http://schemas.openxmlformats.org/officeDocument/2006/customXml" ds:itemID="{6F2547EE-71E1-410E-9CDC-FB254D1E113E}">
+<ds:datastoreItem xmlns:ds="http://schemas.openxmlformats.org/officeDocument/2006/customXml" ds:itemID="{1E7B5275-3448-49F1-8E81-3370550A0D76}">
   <ds:schemaRefs>
     <ds:schemaRef ds:uri="http://schemas.openxmlformats.org/officeDocument/2006/bibliography"/>
   </ds:schemaRefs>

</xml_diff>

<commit_message>
add tag on word plantilla
</commit_message>
<xml_diff>
--- a/scripts/apis/templates/informes/plantilla_pronatel_logo.docx
+++ b/scripts/apis/templates/informes/plantilla_pronatel_logo.docx
@@ -156,6 +156,7 @@
           <w:rFonts w:ascii="Times New Roman" w:eastAsia="Times New Roman" w:hAnsi="Times New Roman" w:cs="Times New Roman"/>
           <w:b/>
           <w:sz w:val="36"/>
+          <w:u w:val="single"/>
         </w:rPr>
       </w:pPr>
       <w:r>
@@ -172,7 +173,15 @@
           <w:b/>
           <w:sz w:val="36"/>
         </w:rPr>
-        <w:t>N LAMBAYEQUE</w:t>
+        <w:t xml:space="preserve">N </w:t>
+      </w:r>
+      <w:r>
+        <w:rPr>
+          <w:rFonts w:ascii="Times New Roman" w:eastAsia="Times New Roman" w:hAnsi="Times New Roman" w:cs="Times New Roman"/>
+          <w:b/>
+          <w:sz w:val="36"/>
+        </w:rPr>
+        <w:t>LIMA</w:t>
       </w:r>
     </w:p>
     <w:p>
@@ -4199,6 +4208,15 @@
               </w:rPr>
               <w:t>CID</w:t>
             </w:r>
+            <w:r>
+              <w:rPr>
+                <w:rFonts w:ascii="Calibri Light" w:eastAsia="Times New Roman" w:hAnsi="Calibri Light" w:cs="Calibri Light"/>
+                <w:b/>
+                <w:sz w:val="20"/>
+                <w:szCs w:val="20"/>
+              </w:rPr>
+              <w:t xml:space="preserve"> / CAD</w:t>
+            </w:r>
           </w:p>
         </w:tc>
         <w:tc>
@@ -4694,7 +4712,7 @@
                 <w:sz w:val="18"/>
                 <w:szCs w:val="18"/>
               </w:rPr>
-              <w:t>reporte.fecha_hora_solicitud</w:t>
+              <w:t>reporte.fecha_comunicacion_cliente</w:t>
             </w:r>
             <w:proofErr w:type="spellEnd"/>
             <w:r>
@@ -4919,6 +4937,32 @@
                 <w:rFonts w:asciiTheme="majorHAnsi" w:eastAsia="Times New Roman" w:hAnsiTheme="majorHAnsi" w:cstheme="majorHAnsi"/>
                 <w:sz w:val="18"/>
                 <w:szCs w:val="18"/>
+              </w:rPr>
+              <w:t xml:space="preserve"> }}</w:t>
+            </w:r>
+            <w:r>
+              <w:rPr>
+                <w:rFonts w:asciiTheme="majorHAnsi" w:eastAsia="Times New Roman" w:hAnsiTheme="majorHAnsi" w:cstheme="majorHAnsi"/>
+                <w:sz w:val="16"/>
+                <w:szCs w:val="16"/>
+              </w:rPr>
+              <w:t xml:space="preserve">{{ </w:t>
+            </w:r>
+            <w:proofErr w:type="spellStart"/>
+            <w:r>
+              <w:rPr>
+                <w:rFonts w:asciiTheme="majorHAnsi" w:eastAsia="Times New Roman" w:hAnsiTheme="majorHAnsi" w:cstheme="majorHAnsi"/>
+                <w:sz w:val="16"/>
+                <w:szCs w:val="16"/>
+              </w:rPr>
+              <w:t>reporte.sede</w:t>
+            </w:r>
+            <w:proofErr w:type="spellEnd"/>
+            <w:r>
+              <w:rPr>
+                <w:rFonts w:asciiTheme="majorHAnsi" w:eastAsia="Times New Roman" w:hAnsiTheme="majorHAnsi" w:cstheme="majorHAnsi"/>
+                <w:sz w:val="16"/>
+                <w:szCs w:val="16"/>
               </w:rPr>
               <w:t xml:space="preserve"> }}</w:t>
             </w:r>
@@ -5269,16 +5313,20 @@
           <w:docGrid w:linePitch="360"/>
         </w:sectPr>
       </w:pPr>
+      <w:bookmarkStart w:id="0" w:name="_GoBack"/>
+      <w:bookmarkEnd w:id="0"/>
     </w:p>
     <w:p>
       <w:pPr>
         <w:rPr>
           <w:vanish/>
+          <w:lang w:val="en-US"/>
         </w:rPr>
       </w:pPr>
       <w:r>
         <w:rPr>
           <w:vanish/>
+          <w:lang w:val="en-US"/>
         </w:rPr>
         <w:lastRenderedPageBreak/>
         <w:t>{% for reporte in reportes %}{% if not loop.first %}{{ "\f" }}{% endif %}</w:t>
@@ -5327,8 +5375,6 @@
                 <w:bCs/>
               </w:rPr>
             </w:pPr>
-            <w:bookmarkStart w:id="0" w:name="_GoBack"/>
-            <w:bookmarkEnd w:id="0"/>
             <w:r>
               <w:rPr>
                 <w:rFonts w:ascii="Arial" w:hAnsi="Arial" w:cs="Arial"/>
@@ -5717,7 +5763,10 @@
               <w:t xml:space="preserve"> }}</w:t>
             </w:r>
             <w:r>
-              <w:t xml:space="preserve"> – {{ </w:t>
+              <w:t xml:space="preserve"> -</w:t>
+            </w:r>
+            <w:r>
+              <w:t xml:space="preserve"> {{ </w:t>
             </w:r>
             <w:proofErr w:type="spellStart"/>
             <w:r>
@@ -5847,7 +5896,6 @@
         <w:t xml:space="preserve"> }}</w:t>
       </w:r>
     </w:p>
-    <w:p/>
     <w:p>
       <w:pPr>
         <w:pBdr>
@@ -5970,6 +6018,7 @@
     <w:p>
       <w:pPr>
         <w:spacing w:line="256" w:lineRule="auto"/>
+        <w:jc w:val="both"/>
         <w:rPr>
           <w:b/>
         </w:rPr>
@@ -5989,24 +6038,17 @@
     </w:p>
     <w:p>
       <w:pPr>
+        <w:spacing w:line="256" w:lineRule="auto"/>
         <w:jc w:val="both"/>
-        <w:rPr>
-          <w:u w:val="single"/>
-        </w:rPr>
       </w:pPr>
       <w:proofErr w:type="gramStart"/>
       <w:r>
-        <w:t xml:space="preserve">{{ </w:t>
-      </w:r>
-      <w:proofErr w:type="spellStart"/>
-      <w:r>
-        <w:t>reporte.it</w:t>
+        <w:t>{{ reporte</w:t>
       </w:r>
       <w:proofErr w:type="gramEnd"/>
       <w:r>
-        <w:t>_conclusiones</w:t>
+        <w:t>.recomendaciones</w:t>
       </w:r>
-      <w:proofErr w:type="spellEnd"/>
       <w:r>
         <w:t xml:space="preserve"> }}</w:t>
       </w:r>
@@ -7481,7 +7523,7 @@
 </file>
 
 <file path=customXml/itemProps1.xml><?xml version="1.0" encoding="utf-8"?>
-<ds:datastoreItem xmlns:ds="http://schemas.openxmlformats.org/officeDocument/2006/customXml" ds:itemID="{CE0EC824-D738-4554-86CC-AB57AFEEF0D1}">
+<ds:datastoreItem xmlns:ds="http://schemas.openxmlformats.org/officeDocument/2006/customXml" ds:itemID="{CEB5D7B4-83AB-4332-9747-F7FDAC07BE4D}">
   <ds:schemaRefs>
     <ds:schemaRef ds:uri="http://schemas.openxmlformats.org/officeDocument/2006/bibliography"/>
   </ds:schemaRefs>

</xml_diff>